<commit_message>
added Interview answers, layout prototypes
</commit_message>
<xml_diff>
--- a/doc/task03/Interviewfragen.docx
+++ b/doc/task03/Interviewfragen.docx
@@ -1,6 +1,6 @@
 
 <file path=word/document.xml><?xml version="1.0" encoding="utf-8"?>
-<w:document xmlns:wpc="http://schemas.microsoft.com/office/word/2010/wordprocessingCanvas" xmlns:mc="http://schemas.openxmlformats.org/markup-compatibility/2006" xmlns:o="urn:schemas-microsoft-com:office:office" xmlns:r="http://schemas.openxmlformats.org/officeDocument/2006/relationships" xmlns:m="http://schemas.openxmlformats.org/officeDocument/2006/math" xmlns:v="urn:schemas-microsoft-com:vml" xmlns:wp14="http://schemas.microsoft.com/office/word/2010/wordprocessingDrawing" xmlns:wp="http://schemas.openxmlformats.org/drawingml/2006/wordprocessingDrawing" xmlns:w10="urn:schemas-microsoft-com:office:word" xmlns:w="http://schemas.openxmlformats.org/wordprocessingml/2006/main" xmlns:w14="http://schemas.microsoft.com/office/word/2010/wordml" xmlns:w15="http://schemas.microsoft.com/office/word/2012/wordml" xmlns:wpg="http://schemas.microsoft.com/office/word/2010/wordprocessingGroup" xmlns:wpi="http://schemas.microsoft.com/office/word/2010/wordprocessingInk" xmlns:wne="http://schemas.microsoft.com/office/word/2006/wordml" xmlns:wps="http://schemas.microsoft.com/office/word/2010/wordprocessingShape" mc:Ignorable="w14 w15 wp14">
+<w:document xmlns:wpc="http://schemas.microsoft.com/office/word/2010/wordprocessingCanvas" xmlns:mo="http://schemas.microsoft.com/office/mac/office/2008/main" xmlns:mc="http://schemas.openxmlformats.org/markup-compatibility/2006" xmlns:mv="urn:schemas-microsoft-com:mac:vml" xmlns:o="urn:schemas-microsoft-com:office:office" xmlns:r="http://schemas.openxmlformats.org/officeDocument/2006/relationships" xmlns:m="http://schemas.openxmlformats.org/officeDocument/2006/math" xmlns:v="urn:schemas-microsoft-com:vml" xmlns:wp14="http://schemas.microsoft.com/office/word/2010/wordprocessingDrawing" xmlns:wp="http://schemas.openxmlformats.org/drawingml/2006/wordprocessingDrawing" xmlns:w10="urn:schemas-microsoft-com:office:word" xmlns:w="http://schemas.openxmlformats.org/wordprocessingml/2006/main" xmlns:w14="http://schemas.microsoft.com/office/word/2010/wordml" xmlns:w15="http://schemas.microsoft.com/office/word/2012/wordml" xmlns:wpg="http://schemas.microsoft.com/office/word/2010/wordprocessingGroup" xmlns:wpi="http://schemas.microsoft.com/office/word/2010/wordprocessingInk" xmlns:wne="http://schemas.microsoft.com/office/word/2006/wordml" xmlns:wps="http://schemas.microsoft.com/office/word/2010/wordprocessingShape" mc:Ignorable="w14 w15 wp14">
   <w:body>
     <w:p>
       <w:pPr>
@@ -23,7 +23,7 @@
     </w:p>
     <w:p>
       <w:pPr>
-        <w:pStyle w:val="Listenabsatz"/>
+        <w:pStyle w:val="ListParagraph"/>
         <w:numPr>
           <w:ilvl w:val="0"/>
           <w:numId w:val="1"/>
@@ -36,7 +36,113 @@
     </w:p>
     <w:p>
       <w:pPr>
-        <w:pStyle w:val="Listenabsatz"/>
+        <w:pStyle w:val="ListParagraph"/>
+        <w:jc w:val="both"/>
+      </w:pPr>
+    </w:p>
+    <w:p>
+      <w:r>
+        <w:t>Ja. Vor allem folgende Features wäre</w:t>
+      </w:r>
+      <w:r>
+        <w:t>n</w:t>
+      </w:r>
+      <w:r>
+        <w:t xml:space="preserve"> hilfreich:</w:t>
+      </w:r>
+    </w:p>
+    <w:p>
+      <w:pPr>
+        <w:pStyle w:val="ListParagraph"/>
+        <w:numPr>
+          <w:ilvl w:val="0"/>
+          <w:numId w:val="5"/>
+        </w:numPr>
+      </w:pPr>
+      <w:r>
+        <w:t>Termine verwalten</w:t>
+      </w:r>
+    </w:p>
+    <w:p>
+      <w:pPr>
+        <w:pStyle w:val="ListParagraph"/>
+        <w:numPr>
+          <w:ilvl w:val="0"/>
+          <w:numId w:val="5"/>
+        </w:numPr>
+      </w:pPr>
+      <w:r>
+        <w:t>Patienten Daten verwalten</w:t>
+      </w:r>
+    </w:p>
+    <w:p>
+      <w:pPr>
+        <w:pStyle w:val="ListParagraph"/>
+        <w:numPr>
+          <w:ilvl w:val="0"/>
+          <w:numId w:val="5"/>
+        </w:numPr>
+      </w:pPr>
+      <w:r>
+        <w:t>Fahrstunden berechnen / registrieren</w:t>
+      </w:r>
+    </w:p>
+    <w:p>
+      <w:pPr>
+        <w:pStyle w:val="ListParagraph"/>
+        <w:numPr>
+          <w:ilvl w:val="0"/>
+          <w:numId w:val="5"/>
+        </w:numPr>
+        <w:jc w:val="both"/>
+      </w:pPr>
+      <w:r>
+        <w:t>Arbeitszeit kann automatisch berechnet werden</w:t>
+      </w:r>
+    </w:p>
+    <w:p>
+      <w:pPr>
+        <w:pStyle w:val="ListParagraph"/>
+        <w:numPr>
+          <w:ilvl w:val="0"/>
+          <w:numId w:val="5"/>
+        </w:numPr>
+      </w:pPr>
+      <w:r>
+        <w:t>Möglichkeit Datenblätter / Rechnungen rausdrucken</w:t>
+      </w:r>
+    </w:p>
+    <w:p>
+      <w:pPr>
+        <w:pStyle w:val="ListParagraph"/>
+        <w:numPr>
+          <w:ilvl w:val="0"/>
+          <w:numId w:val="5"/>
+        </w:numPr>
+      </w:pPr>
+      <w:r>
+        <w:t xml:space="preserve">Selbständige Betreuer </w:t>
+      </w:r>
+      <w:r>
+        <w:t>können die Verträge mit den Patienten / Familienmitgliedern automatisch generieren lassen.</w:t>
+      </w:r>
+    </w:p>
+    <w:p>
+      <w:pPr>
+        <w:pStyle w:val="ListParagraph"/>
+        <w:ind w:left="0"/>
+        <w:jc w:val="both"/>
+      </w:pPr>
+    </w:p>
+    <w:p>
+      <w:pPr>
+        <w:pStyle w:val="ListParagraph"/>
+        <w:jc w:val="both"/>
+      </w:pPr>
+    </w:p>
+    <w:p>
+      <w:pPr>
+        <w:pStyle w:val="ListParagraph"/>
         <w:numPr>
           <w:ilvl w:val="0"/>
           <w:numId w:val="1"/>
@@ -52,7 +158,75 @@
     </w:p>
     <w:p>
       <w:pPr>
-        <w:pStyle w:val="Listenabsatz"/>
+        <w:pStyle w:val="ListParagraph"/>
+        <w:jc w:val="both"/>
+      </w:pPr>
+    </w:p>
+    <w:p>
+      <w:pPr>
+        <w:pStyle w:val="ListParagraph"/>
+        <w:numPr>
+          <w:ilvl w:val="0"/>
+          <w:numId w:val="6"/>
+        </w:numPr>
+        <w:jc w:val="both"/>
+      </w:pPr>
+      <w:r>
+        <w:t>Daten über den Besuch werden in einem internen System abgespeichert, deshalb kann die berechti</w:t>
+      </w:r>
+      <w:r>
+        <w:t xml:space="preserve">gte Person (bsw. Arzt) </w:t>
+      </w:r>
+      <w:r>
+        <w:t xml:space="preserve">zu diesen Daten </w:t>
+      </w:r>
+      <w:r>
+        <w:t>zugreifen.</w:t>
+      </w:r>
+    </w:p>
+    <w:p>
+      <w:pPr>
+        <w:pStyle w:val="ListParagraph"/>
+        <w:numPr>
+          <w:ilvl w:val="0"/>
+          <w:numId w:val="6"/>
+        </w:numPr>
+        <w:jc w:val="both"/>
+      </w:pPr>
+      <w:r>
+        <w:t xml:space="preserve">Festangestellte Arbeitsnehmer werden geprüft (bsw. Kilometerstand </w:t>
+      </w:r>
+      <w:r>
+        <w:t>in</w:t>
+      </w:r>
+      <w:r>
+        <w:t xml:space="preserve"> den Einträgen im Fahrtenbuch)</w:t>
+      </w:r>
+    </w:p>
+    <w:p>
+      <w:pPr>
+        <w:pStyle w:val="ListParagraph"/>
+        <w:numPr>
+          <w:ilvl w:val="0"/>
+          <w:numId w:val="6"/>
+        </w:numPr>
+        <w:jc w:val="both"/>
+      </w:pPr>
+      <w:r>
+        <w:t>Selbständige Betreuer sind für die Richtigkeit der eigenen Einträge selbst verantwortlich</w:t>
+      </w:r>
+      <w:r>
+        <w:t xml:space="preserve"> (Daten werden an die Krankenkasse / das Finanzamt übermittelt)</w:t>
+      </w:r>
+    </w:p>
+    <w:p>
+      <w:pPr>
+        <w:jc w:val="both"/>
+      </w:pPr>
+    </w:p>
+    <w:p>
+      <w:pPr>
+        <w:pStyle w:val="ListParagraph"/>
         <w:numPr>
           <w:ilvl w:val="0"/>
           <w:numId w:val="1"/>
@@ -71,7 +245,36 @@
     </w:p>
     <w:p>
       <w:pPr>
-        <w:pStyle w:val="Listenabsatz"/>
+        <w:pStyle w:val="ListParagraph"/>
+        <w:jc w:val="both"/>
+      </w:pPr>
+    </w:p>
+    <w:p>
+      <w:pPr>
+        <w:pStyle w:val="ListParagraph"/>
+        <w:numPr>
+          <w:ilvl w:val="0"/>
+          <w:numId w:val="7"/>
+        </w:numPr>
+        <w:jc w:val="both"/>
+      </w:pPr>
+      <w:r>
+        <w:t xml:space="preserve">Termin kann abgesagt werden, d.h. selbständige Betreuer müssen ihren Zeitplan entsprechend anpassen. Bei den festangestellten Personen wird der Zeitplan normalerweise </w:t>
+      </w:r>
+      <w:r>
+        <w:t>von der Zentrale erstellt.</w:t>
+      </w:r>
+    </w:p>
+    <w:p>
+      <w:pPr>
+        <w:pStyle w:val="ListParagraph"/>
+        <w:ind w:left="0"/>
+        <w:jc w:val="both"/>
+      </w:pPr>
+    </w:p>
+    <w:p>
+      <w:pPr>
+        <w:pStyle w:val="ListParagraph"/>
         <w:numPr>
           <w:ilvl w:val="0"/>
           <w:numId w:val="1"/>
@@ -96,7 +299,39 @@
     </w:p>
     <w:p>
       <w:pPr>
-        <w:pStyle w:val="Listenabsatz"/>
+        <w:pStyle w:val="ListParagraph"/>
+        <w:jc w:val="both"/>
+      </w:pPr>
+    </w:p>
+    <w:p>
+      <w:pPr>
+        <w:pStyle w:val="ListParagraph"/>
+        <w:numPr>
+          <w:ilvl w:val="0"/>
+          <w:numId w:val="7"/>
+        </w:numPr>
+        <w:jc w:val="both"/>
+      </w:pPr>
+      <w:r>
+        <w:t>Je nach der Beschäftigung</w:t>
+      </w:r>
+      <w:r>
+        <w:t>szeit (bei den Angestellten kann bis 5-6 Personen erreichen)</w:t>
+      </w:r>
+    </w:p>
+    <w:p>
+      <w:pPr>
+        <w:jc w:val="both"/>
+      </w:pPr>
+    </w:p>
+    <w:p>
+      <w:pPr>
+        <w:jc w:val="both"/>
+      </w:pPr>
+    </w:p>
+    <w:p>
+      <w:pPr>
+        <w:pStyle w:val="ListParagraph"/>
         <w:numPr>
           <w:ilvl w:val="0"/>
           <w:numId w:val="1"/>
@@ -104,176 +339,674 @@
         <w:jc w:val="both"/>
       </w:pPr>
       <w:r>
-        <w:t>Beschreibung</w:t>
-      </w:r>
+        <w:t>Beschreibung des Arbeitstags, die Zeitplanung und –</w:t>
+      </w:r>
+      <w:r>
+        <w:t>O</w:t>
+      </w:r>
+      <w:r>
+        <w:t>rganisierung</w:t>
+      </w:r>
+      <w:r>
+        <w:t xml:space="preserve">? </w:t>
+      </w:r>
+      <w:r>
+        <w:t xml:space="preserve">Arbeiten mehrere Vollzeit oder Teilzeit? </w:t>
+      </w:r>
+      <w:r>
+        <w:t>Beschreibung der Pflege.</w:t>
+      </w:r>
+    </w:p>
+    <w:p>
+      <w:pPr>
+        <w:pStyle w:val="ListParagraph"/>
+        <w:jc w:val="both"/>
+      </w:pPr>
+    </w:p>
+    <w:p>
+      <w:pPr>
+        <w:pStyle w:val="ListParagraph"/>
+        <w:numPr>
+          <w:ilvl w:val="0"/>
+          <w:numId w:val="2"/>
+        </w:numPr>
+        <w:jc w:val="both"/>
+      </w:pPr>
+      <w:r>
+        <w:t>Bei Angestellten wird von dritten Personen geplant</w:t>
+      </w:r>
+      <w:r>
+        <w:t xml:space="preserve"> (bsw. Zentrale)</w:t>
+      </w:r>
+    </w:p>
+    <w:p>
+      <w:pPr>
+        <w:pStyle w:val="ListParagraph"/>
+        <w:numPr>
+          <w:ilvl w:val="0"/>
+          <w:numId w:val="2"/>
+        </w:numPr>
+        <w:jc w:val="both"/>
+      </w:pPr>
+      <w:r>
+        <w:t>S</w:t>
+      </w:r>
+      <w:r>
+        <w:t>elbstä</w:t>
+      </w:r>
+      <w:r>
+        <w:t>ndige Arbeitsnehmer planieren den Arbeitstag</w:t>
+      </w:r>
+      <w:r>
+        <w:t xml:space="preserve"> / die Arbeitswoche</w:t>
+      </w:r>
+      <w:r>
+        <w:t xml:space="preserve"> selbst</w:t>
+      </w:r>
+    </w:p>
+    <w:p>
+      <w:pPr>
+        <w:pStyle w:val="ListParagraph"/>
+        <w:jc w:val="both"/>
+      </w:pPr>
+    </w:p>
+    <w:p>
+      <w:pPr>
+        <w:pStyle w:val="ListParagraph"/>
+        <w:numPr>
+          <w:ilvl w:val="0"/>
+          <w:numId w:val="1"/>
+        </w:numPr>
+        <w:jc w:val="both"/>
+      </w:pPr>
+      <w:r>
+        <w:t>Dauer und Erfahrung der Tätigkeit</w:t>
+      </w:r>
+      <w:r>
+        <w:t>? F</w:t>
+      </w:r>
+      <w:r>
+        <w:t>alls längere Erfahrung vorhanden</w:t>
+      </w:r>
+      <w:r>
+        <w:t xml:space="preserve"> ist</w:t>
+      </w:r>
+      <w:r>
+        <w:t xml:space="preserve">, kann </w:t>
+      </w:r>
+      <w:r>
+        <w:t xml:space="preserve">die Person </w:t>
+      </w:r>
+      <w:r>
+        <w:t>auch andere Tätigkeiten ausüben</w:t>
+      </w:r>
+      <w:r>
+        <w:t>? (Bsp. erfahrene Person darf Blutverdünner verteilen).</w:t>
+      </w:r>
+    </w:p>
+    <w:p>
+      <w:pPr>
+        <w:pStyle w:val="ListParagraph"/>
+        <w:jc w:val="both"/>
+      </w:pPr>
+    </w:p>
+    <w:p>
+      <w:pPr>
+        <w:pStyle w:val="ListParagraph"/>
+        <w:numPr>
+          <w:ilvl w:val="0"/>
+          <w:numId w:val="12"/>
+        </w:numPr>
+        <w:jc w:val="both"/>
+      </w:pPr>
+      <w:r>
+        <w:t xml:space="preserve">die Betreuer können unterschiedliche Qualifikation haben (ohne Ausbildung, mit irgendwelcher Ausbildung). Meist haben sie den obligatorischen </w:t>
+      </w:r>
+      <w:r>
+        <w:t>„erste Hilfe“</w:t>
+      </w:r>
+      <w:r>
+        <w:t>-Kurs  besucht.</w:t>
+      </w:r>
+    </w:p>
+    <w:p>
+      <w:pPr>
+        <w:jc w:val="both"/>
+      </w:pPr>
+    </w:p>
+    <w:p>
+      <w:pPr>
+        <w:pStyle w:val="ListParagraph"/>
+        <w:numPr>
+          <w:ilvl w:val="0"/>
+          <w:numId w:val="1"/>
+        </w:numPr>
+        <w:jc w:val="both"/>
+      </w:pPr>
+      <w:r>
+        <w:t xml:space="preserve">Wie sieht </w:t>
+      </w:r>
+      <w:r>
+        <w:t>ein normaler Besuch beim Klienten aus?</w:t>
+      </w:r>
+    </w:p>
+    <w:p>
+      <w:pPr>
+        <w:jc w:val="both"/>
+      </w:pPr>
+    </w:p>
+    <w:p>
+      <w:pPr>
+        <w:jc w:val="both"/>
+      </w:pPr>
+      <w:r>
+        <w:t xml:space="preserve">Je nach dem Patienten kann der Besuch unterschiedlich aussehen respektive andere </w:t>
+      </w:r>
+      <w:r>
+        <w:t>Kenntnisse und Fähigkeiten sind vom Betreuer verlangt.</w:t>
+      </w:r>
+    </w:p>
+    <w:p>
+      <w:pPr>
+        <w:jc w:val="both"/>
+      </w:pPr>
+    </w:p>
+    <w:p>
+      <w:pPr>
+        <w:pStyle w:val="ListParagraph"/>
+        <w:jc w:val="both"/>
+      </w:pPr>
+      <w:r>
+        <w:t>Betreuer mit der medizinischen Ausbildung:</w:t>
+      </w:r>
+    </w:p>
+    <w:p>
+      <w:pPr>
+        <w:pStyle w:val="ListParagraph"/>
+        <w:numPr>
+          <w:ilvl w:val="1"/>
+          <w:numId w:val="9"/>
+        </w:numPr>
+        <w:jc w:val="both"/>
+      </w:pPr>
+      <w:r>
+        <w:t>Injektionen geben</w:t>
+      </w:r>
+    </w:p>
+    <w:p>
+      <w:pPr>
+        <w:pStyle w:val="ListParagraph"/>
+        <w:numPr>
+          <w:ilvl w:val="1"/>
+          <w:numId w:val="9"/>
+        </w:numPr>
+        <w:jc w:val="both"/>
+      </w:pPr>
+      <w:r>
+        <w:lastRenderedPageBreak/>
+        <w:t>Verband anlegen</w:t>
+      </w:r>
+    </w:p>
+    <w:p>
+      <w:pPr>
+        <w:pStyle w:val="ListParagraph"/>
+        <w:numPr>
+          <w:ilvl w:val="1"/>
+          <w:numId w:val="9"/>
+        </w:numPr>
+        <w:jc w:val="both"/>
+      </w:pPr>
+      <w:r>
+        <w:t>Usw.</w:t>
+      </w:r>
+    </w:p>
+    <w:p>
+      <w:pPr>
+        <w:pStyle w:val="ListParagraph"/>
+        <w:ind w:left="1440"/>
+        <w:jc w:val="both"/>
+      </w:pPr>
+    </w:p>
+    <w:p>
+      <w:pPr>
+        <w:pStyle w:val="ListParagraph"/>
+        <w:jc w:val="both"/>
+      </w:pPr>
+      <w:r>
+        <w:t>Betreuer ohne medizinischen Ausbildung:</w:t>
+      </w:r>
+    </w:p>
+    <w:p>
+      <w:pPr>
+        <w:pStyle w:val="ListParagraph"/>
+        <w:numPr>
+          <w:ilvl w:val="1"/>
+          <w:numId w:val="9"/>
+        </w:numPr>
+        <w:jc w:val="both"/>
+      </w:pPr>
+      <w:r>
+        <w:t>Essen liefern</w:t>
+      </w:r>
+    </w:p>
+    <w:p>
+      <w:pPr>
+        <w:pStyle w:val="ListParagraph"/>
+        <w:numPr>
+          <w:ilvl w:val="1"/>
+          <w:numId w:val="9"/>
+        </w:numPr>
+        <w:jc w:val="both"/>
+      </w:pPr>
+      <w:r>
+        <w:t>Personenbegleitung</w:t>
+      </w:r>
+    </w:p>
+    <w:p>
+      <w:pPr>
+        <w:pStyle w:val="ListParagraph"/>
+        <w:numPr>
+          <w:ilvl w:val="1"/>
+          <w:numId w:val="9"/>
+        </w:numPr>
+        <w:jc w:val="both"/>
+      </w:pPr>
+      <w:r>
+        <w:t>Haushalthilfe</w:t>
+      </w:r>
+    </w:p>
+    <w:p>
+      <w:pPr>
+        <w:pStyle w:val="ListParagraph"/>
+        <w:jc w:val="both"/>
+      </w:pPr>
+    </w:p>
+    <w:p>
+      <w:pPr>
+        <w:pStyle w:val="ListParagraph"/>
+        <w:jc w:val="both"/>
+      </w:pPr>
+    </w:p>
+    <w:p>
+      <w:pPr>
+        <w:pStyle w:val="ListParagraph"/>
+        <w:numPr>
+          <w:ilvl w:val="0"/>
+          <w:numId w:val="1"/>
+        </w:numPr>
+        <w:jc w:val="both"/>
+      </w:pPr>
+      <w:r>
+        <w:t>Was sind die Haupttätigkeiten?</w:t>
+      </w:r>
+    </w:p>
+    <w:p>
+      <w:pPr>
+        <w:pStyle w:val="ListParagraph"/>
+        <w:jc w:val="both"/>
+      </w:pPr>
+    </w:p>
+    <w:p>
+      <w:pPr>
+        <w:pStyle w:val="ListParagraph"/>
+        <w:numPr>
+          <w:ilvl w:val="0"/>
+          <w:numId w:val="9"/>
+        </w:numPr>
+        <w:jc w:val="both"/>
+      </w:pPr>
+      <w:r>
+        <w:t>Je nach der Qualifikation des Betreuers werden die Tätigkeiten aufgeteilt</w:t>
+      </w:r>
+    </w:p>
+    <w:p>
+      <w:pPr>
+        <w:pStyle w:val="ListParagraph"/>
+        <w:jc w:val="both"/>
+      </w:pPr>
+    </w:p>
+    <w:p>
+      <w:pPr>
+        <w:pStyle w:val="ListParagraph"/>
+        <w:numPr>
+          <w:ilvl w:val="0"/>
+          <w:numId w:val="1"/>
+        </w:numPr>
+        <w:jc w:val="both"/>
+      </w:pPr>
+      <w:r>
+        <w:t>Wie werden Verträge mit den Parteien geschlossen?</w:t>
+      </w:r>
+    </w:p>
+    <w:p>
+      <w:pPr>
+        <w:jc w:val="both"/>
+      </w:pPr>
+    </w:p>
+    <w:p>
+      <w:pPr>
+        <w:pStyle w:val="ListParagraph"/>
+        <w:numPr>
+          <w:ilvl w:val="0"/>
+          <w:numId w:val="2"/>
+        </w:numPr>
+        <w:jc w:val="both"/>
+      </w:pPr>
+      <w:r>
+        <w:t>S</w:t>
+      </w:r>
+      <w:r>
+        <w:t>elbstä</w:t>
+      </w:r>
+      <w:r>
+        <w:t xml:space="preserve">ndige </w:t>
+      </w:r>
+      <w:r>
+        <w:t>Betreuer schliessen die Verträ</w:t>
+      </w:r>
+      <w:r>
+        <w:t>ge selbst</w:t>
+      </w:r>
+      <w:r>
+        <w:t xml:space="preserve"> (siehe Frage 1)</w:t>
+      </w:r>
+    </w:p>
+    <w:p>
+      <w:pPr>
+        <w:jc w:val="both"/>
+      </w:pPr>
+    </w:p>
+    <w:p>
+      <w:pPr>
+        <w:pStyle w:val="ListParagraph"/>
+        <w:jc w:val="both"/>
+      </w:pPr>
+    </w:p>
+    <w:p>
+      <w:pPr>
+        <w:pStyle w:val="ListParagraph"/>
+        <w:numPr>
+          <w:ilvl w:val="0"/>
+          <w:numId w:val="1"/>
+        </w:numPr>
+        <w:jc w:val="both"/>
+      </w:pPr>
+      <w:r>
+        <w:t>Wie wird rap</w:t>
+      </w:r>
+      <w:r>
+        <w:t>p</w:t>
+      </w:r>
+      <w:r>
+        <w:t>ortiert und wie werden Termine abgemacht?</w:t>
+      </w:r>
+    </w:p>
+    <w:p>
+      <w:pPr>
+        <w:pStyle w:val="ListParagraph"/>
+        <w:jc w:val="both"/>
+      </w:pPr>
+    </w:p>
+    <w:p>
+      <w:pPr>
+        <w:pStyle w:val="ListParagraph"/>
+        <w:numPr>
+          <w:ilvl w:val="0"/>
+          <w:numId w:val="2"/>
+        </w:numPr>
+        <w:jc w:val="both"/>
+      </w:pPr>
+      <w:r>
+        <w:t>Siehe Frage 5</w:t>
+      </w:r>
+    </w:p>
+    <w:p>
+      <w:pPr>
+        <w:pStyle w:val="ListParagraph"/>
+        <w:jc w:val="both"/>
+      </w:pPr>
+    </w:p>
+    <w:p>
+      <w:pPr>
+        <w:pStyle w:val="ListParagraph"/>
+        <w:jc w:val="both"/>
+      </w:pPr>
+    </w:p>
+    <w:p>
+      <w:pPr>
+        <w:pStyle w:val="ListParagraph"/>
+        <w:numPr>
+          <w:ilvl w:val="0"/>
+          <w:numId w:val="1"/>
+        </w:numPr>
+        <w:jc w:val="both"/>
+      </w:pPr>
+      <w:r>
+        <w:t>Wird Ihre A</w:t>
+      </w:r>
+      <w:r>
+        <w:t>rbeit evaluiert und wie sind die Kriterien?</w:t>
+      </w:r>
+      <w:r>
+        <w:t xml:space="preserve"> Können sich die Klienten wünschen, vo</w:t>
+      </w:r>
+      <w:r>
+        <w:t>n wem sie behandelt sein wollen?</w:t>
+      </w:r>
+    </w:p>
+    <w:p>
+      <w:pPr>
+        <w:pStyle w:val="ListParagraph"/>
+        <w:jc w:val="both"/>
+      </w:pPr>
+    </w:p>
+    <w:p>
+      <w:pPr>
+        <w:pStyle w:val="ListParagraph"/>
+        <w:numPr>
+          <w:ilvl w:val="0"/>
+          <w:numId w:val="2"/>
+        </w:numPr>
+        <w:jc w:val="both"/>
+      </w:pPr>
+      <w:r>
+        <w:t xml:space="preserve">Bei den Angestellten werden die Patienten </w:t>
+      </w:r>
+      <w:r>
+        <w:t>zugewiesen</w:t>
+      </w:r>
+    </w:p>
+    <w:p>
+      <w:pPr>
+        <w:pStyle w:val="ListParagraph"/>
+        <w:numPr>
+          <w:ilvl w:val="0"/>
+          <w:numId w:val="2"/>
+        </w:numPr>
+        <w:jc w:val="both"/>
+      </w:pPr>
+      <w:r>
+        <w:t>S</w:t>
+      </w:r>
+      <w:r>
+        <w:t>elbstä</w:t>
+      </w:r>
+      <w:r>
+        <w:t>ndige k</w:t>
+      </w:r>
+      <w:r>
+        <w:t>ö</w:t>
+      </w:r>
+      <w:r>
+        <w:t>nnen</w:t>
+      </w:r>
+      <w:r>
+        <w:t xml:space="preserve"> die behandelte Person</w:t>
+      </w:r>
+      <w:r>
+        <w:t xml:space="preserve"> selbst </w:t>
+      </w:r>
+      <w:r>
+        <w:t>aus</w:t>
+      </w:r>
+      <w:r>
+        <w:t>w</w:t>
+      </w:r>
+      <w:r>
+        <w:t>ä</w:t>
+      </w:r>
+      <w:r>
+        <w:t>hlen</w:t>
+      </w:r>
+    </w:p>
+    <w:p>
+      <w:pPr>
+        <w:pStyle w:val="ListParagraph"/>
+        <w:jc w:val="both"/>
+      </w:pPr>
+    </w:p>
+    <w:p>
+      <w:pPr>
+        <w:pStyle w:val="ListParagraph"/>
+        <w:numPr>
+          <w:ilvl w:val="0"/>
+          <w:numId w:val="1"/>
+        </w:numPr>
+        <w:jc w:val="both"/>
+      </w:pPr>
+      <w:r>
+        <w:t>Wie werden Medikamente organisiert? Fragen zur Logistik: Lieferungen, Transport, Abgabe?</w:t>
+      </w:r>
+    </w:p>
+    <w:p>
+      <w:pPr>
+        <w:pStyle w:val="ListParagraph"/>
+        <w:jc w:val="both"/>
+      </w:pPr>
+    </w:p>
+    <w:p>
+      <w:pPr>
+        <w:pStyle w:val="ListParagraph"/>
+        <w:numPr>
+          <w:ilvl w:val="0"/>
+          <w:numId w:val="11"/>
+        </w:numPr>
+        <w:jc w:val="both"/>
+      </w:pPr>
+      <w:r>
+        <w:t>Medikamente können heutzutage von der Apotheke direkt zum Patienten geliefert werden, ansonsten besorgt der Betreuer alle nötige Mittels</w:t>
+      </w:r>
+    </w:p>
+    <w:p>
+      <w:pPr>
+        <w:pStyle w:val="ListParagraph"/>
+        <w:numPr>
+          <w:ilvl w:val="0"/>
+          <w:numId w:val="11"/>
+        </w:numPr>
+        <w:jc w:val="both"/>
+      </w:pPr>
+      <w:r>
+        <w:t xml:space="preserve">bei der Verteilung </w:t>
+      </w:r>
+      <w:r>
+        <w:t>der Medikamente</w:t>
+      </w:r>
+      <w:r>
+        <w:t xml:space="preserve"> muss möglich sein das auszudrucken.</w:t>
+      </w:r>
+    </w:p>
+    <w:p>
+      <w:pPr>
+        <w:pStyle w:val="ListParagraph"/>
+        <w:jc w:val="both"/>
+      </w:pPr>
+    </w:p>
+    <w:p>
+      <w:pPr>
+        <w:pStyle w:val="ListParagraph"/>
+        <w:jc w:val="both"/>
+      </w:pPr>
+    </w:p>
+    <w:p>
+      <w:pPr>
+        <w:pStyle w:val="ListParagraph"/>
+        <w:numPr>
+          <w:ilvl w:val="0"/>
+          <w:numId w:val="1"/>
+        </w:numPr>
+        <w:jc w:val="both"/>
+      </w:pPr>
+      <w:r>
+        <w:t>Was geschieht im Notfall?</w:t>
+      </w:r>
+    </w:p>
+    <w:p>
+      <w:pPr>
+        <w:pStyle w:val="ListParagraph"/>
+        <w:jc w:val="both"/>
+      </w:pPr>
+    </w:p>
+    <w:p>
+      <w:pPr>
+        <w:pStyle w:val="ListParagraph"/>
+        <w:numPr>
+          <w:ilvl w:val="0"/>
+          <w:numId w:val="11"/>
+        </w:numPr>
+      </w:pPr>
+      <w:r>
+        <w:t xml:space="preserve">Im Notfall können Polizisten, Notarzt, </w:t>
+      </w:r>
+      <w:r>
+        <w:t>Zentrale, Rettungsdienst aufgerufen werden</w:t>
+      </w:r>
+    </w:p>
+    <w:p/>
+    <w:p/>
+    <w:p>
+      <w:pPr>
+        <w:rPr>
+          <w:b/>
+        </w:rPr>
+      </w:pPr>
+      <w:r>
+        <w:rPr>
+          <w:b/>
+        </w:rPr>
+        <w:t>Anmerkungen:</w:t>
+      </w:r>
+    </w:p>
+    <w:p/>
+    <w:p>
+      <w:pPr>
+        <w:pStyle w:val="ListParagraph"/>
+        <w:numPr>
+          <w:ilvl w:val="0"/>
+          <w:numId w:val="11"/>
+        </w:numPr>
+      </w:pPr>
+      <w:r>
+        <w:t xml:space="preserve">Personen, die weniger als 70% sich selbst bedienen können, </w:t>
+      </w:r>
+      <w:r>
+        <w:t>befinden sich</w:t>
+      </w:r>
+      <w:r>
+        <w:t xml:space="preserve"> in</w:t>
+      </w:r>
+      <w:r>
+        <w:t xml:space="preserve"> einem Pflegeheim. (bsw. Personen ohne Gliedern)</w:t>
+      </w:r>
+    </w:p>
+    <w:p>
+      <w:pPr>
+        <w:rPr>
+          <w:lang w:val="ru-RU"/>
+        </w:rPr>
+      </w:pPr>
       <w:bookmarkStart w:id="0" w:name="_GoBack"/>
       <w:bookmarkEnd w:id="0"/>
-      <w:r>
-        <w:t xml:space="preserve"> des Arbeitstags, die Zeitplanung und –</w:t>
-      </w:r>
-      <w:r>
-        <w:t>O</w:t>
-      </w:r>
-      <w:r>
-        <w:t>rganisierung</w:t>
-      </w:r>
-      <w:r>
-        <w:t xml:space="preserve">? </w:t>
-      </w:r>
-      <w:r>
-        <w:t xml:space="preserve">Arbeiten mehrere Vollzeit oder Teilzeit? </w:t>
-      </w:r>
-      <w:r>
-        <w:t>Beschreibung der Pflege.</w:t>
-      </w:r>
-    </w:p>
-    <w:p>
-      <w:pPr>
-        <w:pStyle w:val="Listenabsatz"/>
-        <w:numPr>
-          <w:ilvl w:val="0"/>
-          <w:numId w:val="1"/>
-        </w:numPr>
-        <w:jc w:val="both"/>
-      </w:pPr>
-      <w:r>
-        <w:t>Dauer und Erfahrung der Tätigkeit</w:t>
-      </w:r>
-      <w:r>
-        <w:t>? F</w:t>
-      </w:r>
-      <w:r>
-        <w:t>alls längere Erfahrung vorhanden</w:t>
-      </w:r>
-      <w:r>
-        <w:t xml:space="preserve"> ist</w:t>
-      </w:r>
-      <w:r>
-        <w:t xml:space="preserve">, kann </w:t>
-      </w:r>
-      <w:r>
-        <w:t xml:space="preserve">die Person </w:t>
-      </w:r>
-      <w:r>
-        <w:t>auch andere Tätigkeiten ausüben</w:t>
-      </w:r>
-      <w:r>
-        <w:t>? (Bsp. erfahrene Person darf Blutverdünner verteilen).</w:t>
-      </w:r>
-    </w:p>
-    <w:p>
-      <w:pPr>
-        <w:pStyle w:val="Listenabsatz"/>
-        <w:numPr>
-          <w:ilvl w:val="0"/>
-          <w:numId w:val="1"/>
-        </w:numPr>
-        <w:jc w:val="both"/>
-      </w:pPr>
-      <w:r>
-        <w:t xml:space="preserve">Wie sieht </w:t>
-      </w:r>
-      <w:r>
-        <w:t>ein normaler Besuch beim Klienten aus?</w:t>
-      </w:r>
-    </w:p>
-    <w:p>
-      <w:pPr>
-        <w:pStyle w:val="Listenabsatz"/>
-        <w:numPr>
-          <w:ilvl w:val="0"/>
-          <w:numId w:val="1"/>
-        </w:numPr>
-        <w:jc w:val="both"/>
-      </w:pPr>
-      <w:r>
-        <w:t>Was sind die Haupttätigkeiten?</w:t>
-      </w:r>
-    </w:p>
-    <w:p>
-      <w:pPr>
-        <w:pStyle w:val="Listenabsatz"/>
-        <w:numPr>
-          <w:ilvl w:val="0"/>
-          <w:numId w:val="1"/>
-        </w:numPr>
-        <w:jc w:val="both"/>
-      </w:pPr>
-      <w:r>
-        <w:t>Wie werden Verträge mit den Parteien geschlossen?</w:t>
-      </w:r>
-    </w:p>
-    <w:p>
-      <w:pPr>
-        <w:pStyle w:val="Listenabsatz"/>
-        <w:numPr>
-          <w:ilvl w:val="0"/>
-          <w:numId w:val="1"/>
-        </w:numPr>
-        <w:jc w:val="both"/>
-      </w:pPr>
-      <w:r>
-        <w:t>Wie wird rap</w:t>
-      </w:r>
-      <w:r>
-        <w:t>p</w:t>
-      </w:r>
-      <w:r>
-        <w:t>ortiert und wie werden Termine abgemacht?</w:t>
-      </w:r>
-    </w:p>
-    <w:p>
-      <w:pPr>
-        <w:pStyle w:val="Listenabsatz"/>
-        <w:numPr>
-          <w:ilvl w:val="0"/>
-          <w:numId w:val="1"/>
-        </w:numPr>
-        <w:jc w:val="both"/>
-      </w:pPr>
-      <w:r>
-        <w:t>Wird Ihre A</w:t>
-      </w:r>
-      <w:r>
-        <w:t>rbeit evaluiert und wie sind die Kriterien?</w:t>
-      </w:r>
-      <w:r>
-        <w:t xml:space="preserve"> Können sich die Klienten wünschen, vo</w:t>
-      </w:r>
-      <w:r>
-        <w:t>n wem sie behandelt sein wollen?</w:t>
-      </w:r>
-    </w:p>
-    <w:p>
-      <w:pPr>
-        <w:pStyle w:val="Listenabsatz"/>
-        <w:numPr>
-          <w:ilvl w:val="0"/>
-          <w:numId w:val="1"/>
-        </w:numPr>
-        <w:jc w:val="both"/>
-      </w:pPr>
-      <w:r>
-        <w:t>Wie werden Medikamente organisiert? Fragen zur Logistik: Lieferungen, Transport, Abgabe?</w:t>
-      </w:r>
-    </w:p>
-    <w:p>
-      <w:pPr>
-        <w:pStyle w:val="Listenabsatz"/>
-        <w:numPr>
-          <w:ilvl w:val="0"/>
-          <w:numId w:val="1"/>
-        </w:numPr>
-        <w:jc w:val="both"/>
-      </w:pPr>
-      <w:r>
-        <w:t>Was geschieht im Notfall?</w:t>
-      </w:r>
-    </w:p>
-    <w:p>
-      <w:pPr>
-        <w:ind w:left="360"/>
-      </w:pPr>
     </w:p>
     <w:sectPr>
       <w:pgSz w:w="11906" w:h="16838"/>
@@ -286,8 +1019,232 @@
 </file>
 
 <file path=word/numbering.xml><?xml version="1.0" encoding="utf-8"?>
-<w:numbering xmlns:wpc="http://schemas.microsoft.com/office/word/2010/wordprocessingCanvas" xmlns:mc="http://schemas.openxmlformats.org/markup-compatibility/2006" xmlns:o="urn:schemas-microsoft-com:office:office" xmlns:r="http://schemas.openxmlformats.org/officeDocument/2006/relationships" xmlns:m="http://schemas.openxmlformats.org/officeDocument/2006/math" xmlns:v="urn:schemas-microsoft-com:vml" xmlns:wp14="http://schemas.microsoft.com/office/word/2010/wordprocessingDrawing" xmlns:wp="http://schemas.openxmlformats.org/drawingml/2006/wordprocessingDrawing" xmlns:w10="urn:schemas-microsoft-com:office:word" xmlns:w="http://schemas.openxmlformats.org/wordprocessingml/2006/main" xmlns:w14="http://schemas.microsoft.com/office/word/2010/wordml" xmlns:w15="http://schemas.microsoft.com/office/word/2012/wordml" xmlns:wpg="http://schemas.microsoft.com/office/word/2010/wordprocessingGroup" xmlns:wpi="http://schemas.microsoft.com/office/word/2010/wordprocessingInk" xmlns:wne="http://schemas.microsoft.com/office/word/2006/wordml" xmlns:wps="http://schemas.microsoft.com/office/word/2010/wordprocessingShape" mc:Ignorable="w14 w15 wp14">
-  <w:abstractNum w:abstractNumId="0" w15:restartNumberingAfterBreak="0">
+<w:numbering xmlns:wpc="http://schemas.microsoft.com/office/word/2010/wordprocessingCanvas" xmlns:mo="http://schemas.microsoft.com/office/mac/office/2008/main" xmlns:mc="http://schemas.openxmlformats.org/markup-compatibility/2006" xmlns:mv="urn:schemas-microsoft-com:mac:vml" xmlns:o="urn:schemas-microsoft-com:office:office" xmlns:r="http://schemas.openxmlformats.org/officeDocument/2006/relationships" xmlns:m="http://schemas.openxmlformats.org/officeDocument/2006/math" xmlns:v="urn:schemas-microsoft-com:vml" xmlns:wp14="http://schemas.microsoft.com/office/word/2010/wordprocessingDrawing" xmlns:wp="http://schemas.openxmlformats.org/drawingml/2006/wordprocessingDrawing" xmlns:w10="urn:schemas-microsoft-com:office:word" xmlns:w="http://schemas.openxmlformats.org/wordprocessingml/2006/main" xmlns:w14="http://schemas.microsoft.com/office/word/2010/wordml" xmlns:w15="http://schemas.microsoft.com/office/word/2012/wordml" xmlns:wpg="http://schemas.microsoft.com/office/word/2010/wordprocessingGroup" xmlns:wpi="http://schemas.microsoft.com/office/word/2010/wordprocessingInk" xmlns:wne="http://schemas.microsoft.com/office/word/2006/wordml" xmlns:wps="http://schemas.microsoft.com/office/word/2010/wordprocessingShape" mc:Ignorable="w14 w15 wp14">
+  <w:abstractNum w:abstractNumId="0">
+    <w:nsid w:val="09B04CC5"/>
+    <w:multiLevelType w:val="hybridMultilevel"/>
+    <w:tmpl w:val="A4E6B18A"/>
+    <w:lvl w:ilvl="0" w:tplc="7C7E94F4">
+      <w:numFmt w:val="bullet"/>
+      <w:lvlText w:val="-"/>
+      <w:lvlJc w:val="left"/>
+      <w:pPr>
+        <w:ind w:left="720" w:hanging="360"/>
+      </w:pPr>
+      <w:rPr>
+        <w:rFonts w:ascii="Arial" w:eastAsiaTheme="minorHAnsi" w:hAnsi="Arial" w:cs="Arial" w:hint="default"/>
+      </w:rPr>
+    </w:lvl>
+    <w:lvl w:ilvl="1" w:tplc="04090003" w:tentative="1">
+      <w:start w:val="1"/>
+      <w:numFmt w:val="bullet"/>
+      <w:lvlText w:val="o"/>
+      <w:lvlJc w:val="left"/>
+      <w:pPr>
+        <w:ind w:left="1440" w:hanging="360"/>
+      </w:pPr>
+      <w:rPr>
+        <w:rFonts w:ascii="Courier New" w:hAnsi="Courier New" w:cs="Courier New" w:hint="default"/>
+      </w:rPr>
+    </w:lvl>
+    <w:lvl w:ilvl="2" w:tplc="04090005" w:tentative="1">
+      <w:start w:val="1"/>
+      <w:numFmt w:val="bullet"/>
+      <w:lvlText w:val=""/>
+      <w:lvlJc w:val="left"/>
+      <w:pPr>
+        <w:ind w:left="2160" w:hanging="360"/>
+      </w:pPr>
+      <w:rPr>
+        <w:rFonts w:ascii="Wingdings" w:hAnsi="Wingdings" w:hint="default"/>
+      </w:rPr>
+    </w:lvl>
+    <w:lvl w:ilvl="3" w:tplc="04090001" w:tentative="1">
+      <w:start w:val="1"/>
+      <w:numFmt w:val="bullet"/>
+      <w:lvlText w:val=""/>
+      <w:lvlJc w:val="left"/>
+      <w:pPr>
+        <w:ind w:left="2880" w:hanging="360"/>
+      </w:pPr>
+      <w:rPr>
+        <w:rFonts w:ascii="Symbol" w:hAnsi="Symbol" w:hint="default"/>
+      </w:rPr>
+    </w:lvl>
+    <w:lvl w:ilvl="4" w:tplc="04090003" w:tentative="1">
+      <w:start w:val="1"/>
+      <w:numFmt w:val="bullet"/>
+      <w:lvlText w:val="o"/>
+      <w:lvlJc w:val="left"/>
+      <w:pPr>
+        <w:ind w:left="3600" w:hanging="360"/>
+      </w:pPr>
+      <w:rPr>
+        <w:rFonts w:ascii="Courier New" w:hAnsi="Courier New" w:cs="Courier New" w:hint="default"/>
+      </w:rPr>
+    </w:lvl>
+    <w:lvl w:ilvl="5" w:tplc="04090005" w:tentative="1">
+      <w:start w:val="1"/>
+      <w:numFmt w:val="bullet"/>
+      <w:lvlText w:val=""/>
+      <w:lvlJc w:val="left"/>
+      <w:pPr>
+        <w:ind w:left="4320" w:hanging="360"/>
+      </w:pPr>
+      <w:rPr>
+        <w:rFonts w:ascii="Wingdings" w:hAnsi="Wingdings" w:hint="default"/>
+      </w:rPr>
+    </w:lvl>
+    <w:lvl w:ilvl="6" w:tplc="04090001" w:tentative="1">
+      <w:start w:val="1"/>
+      <w:numFmt w:val="bullet"/>
+      <w:lvlText w:val=""/>
+      <w:lvlJc w:val="left"/>
+      <w:pPr>
+        <w:ind w:left="5040" w:hanging="360"/>
+      </w:pPr>
+      <w:rPr>
+        <w:rFonts w:ascii="Symbol" w:hAnsi="Symbol" w:hint="default"/>
+      </w:rPr>
+    </w:lvl>
+    <w:lvl w:ilvl="7" w:tplc="04090003" w:tentative="1">
+      <w:start w:val="1"/>
+      <w:numFmt w:val="bullet"/>
+      <w:lvlText w:val="o"/>
+      <w:lvlJc w:val="left"/>
+      <w:pPr>
+        <w:ind w:left="5760" w:hanging="360"/>
+      </w:pPr>
+      <w:rPr>
+        <w:rFonts w:ascii="Courier New" w:hAnsi="Courier New" w:cs="Courier New" w:hint="default"/>
+      </w:rPr>
+    </w:lvl>
+    <w:lvl w:ilvl="8" w:tplc="04090005" w:tentative="1">
+      <w:start w:val="1"/>
+      <w:numFmt w:val="bullet"/>
+      <w:lvlText w:val=""/>
+      <w:lvlJc w:val="left"/>
+      <w:pPr>
+        <w:ind w:left="6480" w:hanging="360"/>
+      </w:pPr>
+      <w:rPr>
+        <w:rFonts w:ascii="Wingdings" w:hAnsi="Wingdings" w:hint="default"/>
+      </w:rPr>
+    </w:lvl>
+  </w:abstractNum>
+  <w:abstractNum w:abstractNumId="1">
+    <w:nsid w:val="0A980F25"/>
+    <w:multiLevelType w:val="hybridMultilevel"/>
+    <w:tmpl w:val="76F6377C"/>
+    <w:lvl w:ilvl="0" w:tplc="7C7E94F4">
+      <w:numFmt w:val="bullet"/>
+      <w:lvlText w:val="-"/>
+      <w:lvlJc w:val="left"/>
+      <w:pPr>
+        <w:ind w:left="720" w:hanging="360"/>
+      </w:pPr>
+      <w:rPr>
+        <w:rFonts w:ascii="Arial" w:eastAsiaTheme="minorHAnsi" w:hAnsi="Arial" w:cs="Arial" w:hint="default"/>
+      </w:rPr>
+    </w:lvl>
+    <w:lvl w:ilvl="1" w:tplc="04090003" w:tentative="1">
+      <w:start w:val="1"/>
+      <w:numFmt w:val="bullet"/>
+      <w:lvlText w:val="o"/>
+      <w:lvlJc w:val="left"/>
+      <w:pPr>
+        <w:ind w:left="1440" w:hanging="360"/>
+      </w:pPr>
+      <w:rPr>
+        <w:rFonts w:ascii="Courier New" w:hAnsi="Courier New" w:cs="Courier New" w:hint="default"/>
+      </w:rPr>
+    </w:lvl>
+    <w:lvl w:ilvl="2" w:tplc="04090005" w:tentative="1">
+      <w:start w:val="1"/>
+      <w:numFmt w:val="bullet"/>
+      <w:lvlText w:val=""/>
+      <w:lvlJc w:val="left"/>
+      <w:pPr>
+        <w:ind w:left="2160" w:hanging="360"/>
+      </w:pPr>
+      <w:rPr>
+        <w:rFonts w:ascii="Wingdings" w:hAnsi="Wingdings" w:hint="default"/>
+      </w:rPr>
+    </w:lvl>
+    <w:lvl w:ilvl="3" w:tplc="04090001" w:tentative="1">
+      <w:start w:val="1"/>
+      <w:numFmt w:val="bullet"/>
+      <w:lvlText w:val=""/>
+      <w:lvlJc w:val="left"/>
+      <w:pPr>
+        <w:ind w:left="2880" w:hanging="360"/>
+      </w:pPr>
+      <w:rPr>
+        <w:rFonts w:ascii="Symbol" w:hAnsi="Symbol" w:hint="default"/>
+      </w:rPr>
+    </w:lvl>
+    <w:lvl w:ilvl="4" w:tplc="04090003" w:tentative="1">
+      <w:start w:val="1"/>
+      <w:numFmt w:val="bullet"/>
+      <w:lvlText w:val="o"/>
+      <w:lvlJc w:val="left"/>
+      <w:pPr>
+        <w:ind w:left="3600" w:hanging="360"/>
+      </w:pPr>
+      <w:rPr>
+        <w:rFonts w:ascii="Courier New" w:hAnsi="Courier New" w:cs="Courier New" w:hint="default"/>
+      </w:rPr>
+    </w:lvl>
+    <w:lvl w:ilvl="5" w:tplc="04090005" w:tentative="1">
+      <w:start w:val="1"/>
+      <w:numFmt w:val="bullet"/>
+      <w:lvlText w:val=""/>
+      <w:lvlJc w:val="left"/>
+      <w:pPr>
+        <w:ind w:left="4320" w:hanging="360"/>
+      </w:pPr>
+      <w:rPr>
+        <w:rFonts w:ascii="Wingdings" w:hAnsi="Wingdings" w:hint="default"/>
+      </w:rPr>
+    </w:lvl>
+    <w:lvl w:ilvl="6" w:tplc="04090001" w:tentative="1">
+      <w:start w:val="1"/>
+      <w:numFmt w:val="bullet"/>
+      <w:lvlText w:val=""/>
+      <w:lvlJc w:val="left"/>
+      <w:pPr>
+        <w:ind w:left="5040" w:hanging="360"/>
+      </w:pPr>
+      <w:rPr>
+        <w:rFonts w:ascii="Symbol" w:hAnsi="Symbol" w:hint="default"/>
+      </w:rPr>
+    </w:lvl>
+    <w:lvl w:ilvl="7" w:tplc="04090003" w:tentative="1">
+      <w:start w:val="1"/>
+      <w:numFmt w:val="bullet"/>
+      <w:lvlText w:val="o"/>
+      <w:lvlJc w:val="left"/>
+      <w:pPr>
+        <w:ind w:left="5760" w:hanging="360"/>
+      </w:pPr>
+      <w:rPr>
+        <w:rFonts w:ascii="Courier New" w:hAnsi="Courier New" w:cs="Courier New" w:hint="default"/>
+      </w:rPr>
+    </w:lvl>
+    <w:lvl w:ilvl="8" w:tplc="04090005" w:tentative="1">
+      <w:start w:val="1"/>
+      <w:numFmt w:val="bullet"/>
+      <w:lvlText w:val=""/>
+      <w:lvlJc w:val="left"/>
+      <w:pPr>
+        <w:ind w:left="6480" w:hanging="360"/>
+      </w:pPr>
+      <w:rPr>
+        <w:rFonts w:ascii="Wingdings" w:hAnsi="Wingdings" w:hint="default"/>
+      </w:rPr>
+    </w:lvl>
+  </w:abstractNum>
+  <w:abstractNum w:abstractNumId="2">
     <w:nsid w:val="155A4703"/>
     <w:multiLevelType w:val="hybridMultilevel"/>
     <w:tmpl w:val="CD72120C"/>
@@ -376,8 +1333,1049 @@
       </w:pPr>
     </w:lvl>
   </w:abstractNum>
+  <w:abstractNum w:abstractNumId="3">
+    <w:nsid w:val="218F18C1"/>
+    <w:multiLevelType w:val="hybridMultilevel"/>
+    <w:tmpl w:val="B074D38C"/>
+    <w:lvl w:ilvl="0" w:tplc="7C7E94F4">
+      <w:numFmt w:val="bullet"/>
+      <w:lvlText w:val="-"/>
+      <w:lvlJc w:val="left"/>
+      <w:pPr>
+        <w:ind w:left="1440" w:hanging="360"/>
+      </w:pPr>
+      <w:rPr>
+        <w:rFonts w:ascii="Arial" w:eastAsiaTheme="minorHAnsi" w:hAnsi="Arial" w:cs="Arial" w:hint="default"/>
+      </w:rPr>
+    </w:lvl>
+    <w:lvl w:ilvl="1" w:tplc="04090003" w:tentative="1">
+      <w:start w:val="1"/>
+      <w:numFmt w:val="bullet"/>
+      <w:lvlText w:val="o"/>
+      <w:lvlJc w:val="left"/>
+      <w:pPr>
+        <w:ind w:left="2160" w:hanging="360"/>
+      </w:pPr>
+      <w:rPr>
+        <w:rFonts w:ascii="Courier New" w:hAnsi="Courier New" w:cs="Courier New" w:hint="default"/>
+      </w:rPr>
+    </w:lvl>
+    <w:lvl w:ilvl="2" w:tplc="04090005" w:tentative="1">
+      <w:start w:val="1"/>
+      <w:numFmt w:val="bullet"/>
+      <w:lvlText w:val=""/>
+      <w:lvlJc w:val="left"/>
+      <w:pPr>
+        <w:ind w:left="2880" w:hanging="360"/>
+      </w:pPr>
+      <w:rPr>
+        <w:rFonts w:ascii="Wingdings" w:hAnsi="Wingdings" w:hint="default"/>
+      </w:rPr>
+    </w:lvl>
+    <w:lvl w:ilvl="3" w:tplc="04090001" w:tentative="1">
+      <w:start w:val="1"/>
+      <w:numFmt w:val="bullet"/>
+      <w:lvlText w:val=""/>
+      <w:lvlJc w:val="left"/>
+      <w:pPr>
+        <w:ind w:left="3600" w:hanging="360"/>
+      </w:pPr>
+      <w:rPr>
+        <w:rFonts w:ascii="Symbol" w:hAnsi="Symbol" w:hint="default"/>
+      </w:rPr>
+    </w:lvl>
+    <w:lvl w:ilvl="4" w:tplc="04090003" w:tentative="1">
+      <w:start w:val="1"/>
+      <w:numFmt w:val="bullet"/>
+      <w:lvlText w:val="o"/>
+      <w:lvlJc w:val="left"/>
+      <w:pPr>
+        <w:ind w:left="4320" w:hanging="360"/>
+      </w:pPr>
+      <w:rPr>
+        <w:rFonts w:ascii="Courier New" w:hAnsi="Courier New" w:cs="Courier New" w:hint="default"/>
+      </w:rPr>
+    </w:lvl>
+    <w:lvl w:ilvl="5" w:tplc="04090005" w:tentative="1">
+      <w:start w:val="1"/>
+      <w:numFmt w:val="bullet"/>
+      <w:lvlText w:val=""/>
+      <w:lvlJc w:val="left"/>
+      <w:pPr>
+        <w:ind w:left="5040" w:hanging="360"/>
+      </w:pPr>
+      <w:rPr>
+        <w:rFonts w:ascii="Wingdings" w:hAnsi="Wingdings" w:hint="default"/>
+      </w:rPr>
+    </w:lvl>
+    <w:lvl w:ilvl="6" w:tplc="04090001" w:tentative="1">
+      <w:start w:val="1"/>
+      <w:numFmt w:val="bullet"/>
+      <w:lvlText w:val=""/>
+      <w:lvlJc w:val="left"/>
+      <w:pPr>
+        <w:ind w:left="5760" w:hanging="360"/>
+      </w:pPr>
+      <w:rPr>
+        <w:rFonts w:ascii="Symbol" w:hAnsi="Symbol" w:hint="default"/>
+      </w:rPr>
+    </w:lvl>
+    <w:lvl w:ilvl="7" w:tplc="04090003" w:tentative="1">
+      <w:start w:val="1"/>
+      <w:numFmt w:val="bullet"/>
+      <w:lvlText w:val="o"/>
+      <w:lvlJc w:val="left"/>
+      <w:pPr>
+        <w:ind w:left="6480" w:hanging="360"/>
+      </w:pPr>
+      <w:rPr>
+        <w:rFonts w:ascii="Courier New" w:hAnsi="Courier New" w:cs="Courier New" w:hint="default"/>
+      </w:rPr>
+    </w:lvl>
+    <w:lvl w:ilvl="8" w:tplc="04090005" w:tentative="1">
+      <w:start w:val="1"/>
+      <w:numFmt w:val="bullet"/>
+      <w:lvlText w:val=""/>
+      <w:lvlJc w:val="left"/>
+      <w:pPr>
+        <w:ind w:left="7200" w:hanging="360"/>
+      </w:pPr>
+      <w:rPr>
+        <w:rFonts w:ascii="Wingdings" w:hAnsi="Wingdings" w:hint="default"/>
+      </w:rPr>
+    </w:lvl>
+  </w:abstractNum>
+  <w:abstractNum w:abstractNumId="4">
+    <w:nsid w:val="2B3431CA"/>
+    <w:multiLevelType w:val="hybridMultilevel"/>
+    <w:tmpl w:val="29F63220"/>
+    <w:lvl w:ilvl="0" w:tplc="7C7E94F4">
+      <w:numFmt w:val="bullet"/>
+      <w:lvlText w:val="-"/>
+      <w:lvlJc w:val="left"/>
+      <w:pPr>
+        <w:ind w:left="720" w:hanging="360"/>
+      </w:pPr>
+      <w:rPr>
+        <w:rFonts w:ascii="Arial" w:eastAsiaTheme="minorHAnsi" w:hAnsi="Arial" w:cs="Arial" w:hint="default"/>
+      </w:rPr>
+    </w:lvl>
+    <w:lvl w:ilvl="1" w:tplc="04090003">
+      <w:start w:val="1"/>
+      <w:numFmt w:val="bullet"/>
+      <w:lvlText w:val="o"/>
+      <w:lvlJc w:val="left"/>
+      <w:pPr>
+        <w:ind w:left="1440" w:hanging="360"/>
+      </w:pPr>
+      <w:rPr>
+        <w:rFonts w:ascii="Courier New" w:hAnsi="Courier New" w:cs="Courier New" w:hint="default"/>
+      </w:rPr>
+    </w:lvl>
+    <w:lvl w:ilvl="2" w:tplc="04090005" w:tentative="1">
+      <w:start w:val="1"/>
+      <w:numFmt w:val="bullet"/>
+      <w:lvlText w:val=""/>
+      <w:lvlJc w:val="left"/>
+      <w:pPr>
+        <w:ind w:left="2160" w:hanging="360"/>
+      </w:pPr>
+      <w:rPr>
+        <w:rFonts w:ascii="Wingdings" w:hAnsi="Wingdings" w:hint="default"/>
+      </w:rPr>
+    </w:lvl>
+    <w:lvl w:ilvl="3" w:tplc="04090001" w:tentative="1">
+      <w:start w:val="1"/>
+      <w:numFmt w:val="bullet"/>
+      <w:lvlText w:val=""/>
+      <w:lvlJc w:val="left"/>
+      <w:pPr>
+        <w:ind w:left="2880" w:hanging="360"/>
+      </w:pPr>
+      <w:rPr>
+        <w:rFonts w:ascii="Symbol" w:hAnsi="Symbol" w:hint="default"/>
+      </w:rPr>
+    </w:lvl>
+    <w:lvl w:ilvl="4" w:tplc="04090003" w:tentative="1">
+      <w:start w:val="1"/>
+      <w:numFmt w:val="bullet"/>
+      <w:lvlText w:val="o"/>
+      <w:lvlJc w:val="left"/>
+      <w:pPr>
+        <w:ind w:left="3600" w:hanging="360"/>
+      </w:pPr>
+      <w:rPr>
+        <w:rFonts w:ascii="Courier New" w:hAnsi="Courier New" w:cs="Courier New" w:hint="default"/>
+      </w:rPr>
+    </w:lvl>
+    <w:lvl w:ilvl="5" w:tplc="04090005" w:tentative="1">
+      <w:start w:val="1"/>
+      <w:numFmt w:val="bullet"/>
+      <w:lvlText w:val=""/>
+      <w:lvlJc w:val="left"/>
+      <w:pPr>
+        <w:ind w:left="4320" w:hanging="360"/>
+      </w:pPr>
+      <w:rPr>
+        <w:rFonts w:ascii="Wingdings" w:hAnsi="Wingdings" w:hint="default"/>
+      </w:rPr>
+    </w:lvl>
+    <w:lvl w:ilvl="6" w:tplc="04090001" w:tentative="1">
+      <w:start w:val="1"/>
+      <w:numFmt w:val="bullet"/>
+      <w:lvlText w:val=""/>
+      <w:lvlJc w:val="left"/>
+      <w:pPr>
+        <w:ind w:left="5040" w:hanging="360"/>
+      </w:pPr>
+      <w:rPr>
+        <w:rFonts w:ascii="Symbol" w:hAnsi="Symbol" w:hint="default"/>
+      </w:rPr>
+    </w:lvl>
+    <w:lvl w:ilvl="7" w:tplc="04090003" w:tentative="1">
+      <w:start w:val="1"/>
+      <w:numFmt w:val="bullet"/>
+      <w:lvlText w:val="o"/>
+      <w:lvlJc w:val="left"/>
+      <w:pPr>
+        <w:ind w:left="5760" w:hanging="360"/>
+      </w:pPr>
+      <w:rPr>
+        <w:rFonts w:ascii="Courier New" w:hAnsi="Courier New" w:cs="Courier New" w:hint="default"/>
+      </w:rPr>
+    </w:lvl>
+    <w:lvl w:ilvl="8" w:tplc="04090005" w:tentative="1">
+      <w:start w:val="1"/>
+      <w:numFmt w:val="bullet"/>
+      <w:lvlText w:val=""/>
+      <w:lvlJc w:val="left"/>
+      <w:pPr>
+        <w:ind w:left="6480" w:hanging="360"/>
+      </w:pPr>
+      <w:rPr>
+        <w:rFonts w:ascii="Wingdings" w:hAnsi="Wingdings" w:hint="default"/>
+      </w:rPr>
+    </w:lvl>
+  </w:abstractNum>
+  <w:abstractNum w:abstractNumId="5">
+    <w:nsid w:val="2C1E3776"/>
+    <w:multiLevelType w:val="hybridMultilevel"/>
+    <w:tmpl w:val="DE18BA22"/>
+    <w:lvl w:ilvl="0" w:tplc="7C7E94F4">
+      <w:numFmt w:val="bullet"/>
+      <w:lvlText w:val="-"/>
+      <w:lvlJc w:val="left"/>
+      <w:pPr>
+        <w:ind w:left="720" w:hanging="360"/>
+      </w:pPr>
+      <w:rPr>
+        <w:rFonts w:ascii="Arial" w:eastAsiaTheme="minorHAnsi" w:hAnsi="Arial" w:cs="Arial" w:hint="default"/>
+      </w:rPr>
+    </w:lvl>
+    <w:lvl w:ilvl="1" w:tplc="04090003" w:tentative="1">
+      <w:start w:val="1"/>
+      <w:numFmt w:val="bullet"/>
+      <w:lvlText w:val="o"/>
+      <w:lvlJc w:val="left"/>
+      <w:pPr>
+        <w:ind w:left="1440" w:hanging="360"/>
+      </w:pPr>
+      <w:rPr>
+        <w:rFonts w:ascii="Courier New" w:hAnsi="Courier New" w:cs="Courier New" w:hint="default"/>
+      </w:rPr>
+    </w:lvl>
+    <w:lvl w:ilvl="2" w:tplc="04090005" w:tentative="1">
+      <w:start w:val="1"/>
+      <w:numFmt w:val="bullet"/>
+      <w:lvlText w:val=""/>
+      <w:lvlJc w:val="left"/>
+      <w:pPr>
+        <w:ind w:left="2160" w:hanging="360"/>
+      </w:pPr>
+      <w:rPr>
+        <w:rFonts w:ascii="Wingdings" w:hAnsi="Wingdings" w:hint="default"/>
+      </w:rPr>
+    </w:lvl>
+    <w:lvl w:ilvl="3" w:tplc="04090001" w:tentative="1">
+      <w:start w:val="1"/>
+      <w:numFmt w:val="bullet"/>
+      <w:lvlText w:val=""/>
+      <w:lvlJc w:val="left"/>
+      <w:pPr>
+        <w:ind w:left="2880" w:hanging="360"/>
+      </w:pPr>
+      <w:rPr>
+        <w:rFonts w:ascii="Symbol" w:hAnsi="Symbol" w:hint="default"/>
+      </w:rPr>
+    </w:lvl>
+    <w:lvl w:ilvl="4" w:tplc="04090003" w:tentative="1">
+      <w:start w:val="1"/>
+      <w:numFmt w:val="bullet"/>
+      <w:lvlText w:val="o"/>
+      <w:lvlJc w:val="left"/>
+      <w:pPr>
+        <w:ind w:left="3600" w:hanging="360"/>
+      </w:pPr>
+      <w:rPr>
+        <w:rFonts w:ascii="Courier New" w:hAnsi="Courier New" w:cs="Courier New" w:hint="default"/>
+      </w:rPr>
+    </w:lvl>
+    <w:lvl w:ilvl="5" w:tplc="04090005" w:tentative="1">
+      <w:start w:val="1"/>
+      <w:numFmt w:val="bullet"/>
+      <w:lvlText w:val=""/>
+      <w:lvlJc w:val="left"/>
+      <w:pPr>
+        <w:ind w:left="4320" w:hanging="360"/>
+      </w:pPr>
+      <w:rPr>
+        <w:rFonts w:ascii="Wingdings" w:hAnsi="Wingdings" w:hint="default"/>
+      </w:rPr>
+    </w:lvl>
+    <w:lvl w:ilvl="6" w:tplc="04090001" w:tentative="1">
+      <w:start w:val="1"/>
+      <w:numFmt w:val="bullet"/>
+      <w:lvlText w:val=""/>
+      <w:lvlJc w:val="left"/>
+      <w:pPr>
+        <w:ind w:left="5040" w:hanging="360"/>
+      </w:pPr>
+      <w:rPr>
+        <w:rFonts w:ascii="Symbol" w:hAnsi="Symbol" w:hint="default"/>
+      </w:rPr>
+    </w:lvl>
+    <w:lvl w:ilvl="7" w:tplc="04090003" w:tentative="1">
+      <w:start w:val="1"/>
+      <w:numFmt w:val="bullet"/>
+      <w:lvlText w:val="o"/>
+      <w:lvlJc w:val="left"/>
+      <w:pPr>
+        <w:ind w:left="5760" w:hanging="360"/>
+      </w:pPr>
+      <w:rPr>
+        <w:rFonts w:ascii="Courier New" w:hAnsi="Courier New" w:cs="Courier New" w:hint="default"/>
+      </w:rPr>
+    </w:lvl>
+    <w:lvl w:ilvl="8" w:tplc="04090005" w:tentative="1">
+      <w:start w:val="1"/>
+      <w:numFmt w:val="bullet"/>
+      <w:lvlText w:val=""/>
+      <w:lvlJc w:val="left"/>
+      <w:pPr>
+        <w:ind w:left="6480" w:hanging="360"/>
+      </w:pPr>
+      <w:rPr>
+        <w:rFonts w:ascii="Wingdings" w:hAnsi="Wingdings" w:hint="default"/>
+      </w:rPr>
+    </w:lvl>
+  </w:abstractNum>
+  <w:abstractNum w:abstractNumId="6">
+    <w:nsid w:val="3D785F56"/>
+    <w:multiLevelType w:val="hybridMultilevel"/>
+    <w:tmpl w:val="3CF86986"/>
+    <w:lvl w:ilvl="0" w:tplc="7C7E94F4">
+      <w:numFmt w:val="bullet"/>
+      <w:lvlText w:val="-"/>
+      <w:lvlJc w:val="left"/>
+      <w:pPr>
+        <w:ind w:left="1490" w:hanging="360"/>
+      </w:pPr>
+      <w:rPr>
+        <w:rFonts w:ascii="Arial" w:eastAsiaTheme="minorHAnsi" w:hAnsi="Arial" w:cs="Arial" w:hint="default"/>
+      </w:rPr>
+    </w:lvl>
+    <w:lvl w:ilvl="1" w:tplc="04090003" w:tentative="1">
+      <w:start w:val="1"/>
+      <w:numFmt w:val="bullet"/>
+      <w:lvlText w:val="o"/>
+      <w:lvlJc w:val="left"/>
+      <w:pPr>
+        <w:ind w:left="2210" w:hanging="360"/>
+      </w:pPr>
+      <w:rPr>
+        <w:rFonts w:ascii="Courier New" w:hAnsi="Courier New" w:cs="Courier New" w:hint="default"/>
+      </w:rPr>
+    </w:lvl>
+    <w:lvl w:ilvl="2" w:tplc="04090005" w:tentative="1">
+      <w:start w:val="1"/>
+      <w:numFmt w:val="bullet"/>
+      <w:lvlText w:val=""/>
+      <w:lvlJc w:val="left"/>
+      <w:pPr>
+        <w:ind w:left="2930" w:hanging="360"/>
+      </w:pPr>
+      <w:rPr>
+        <w:rFonts w:ascii="Wingdings" w:hAnsi="Wingdings" w:hint="default"/>
+      </w:rPr>
+    </w:lvl>
+    <w:lvl w:ilvl="3" w:tplc="04090001" w:tentative="1">
+      <w:start w:val="1"/>
+      <w:numFmt w:val="bullet"/>
+      <w:lvlText w:val=""/>
+      <w:lvlJc w:val="left"/>
+      <w:pPr>
+        <w:ind w:left="3650" w:hanging="360"/>
+      </w:pPr>
+      <w:rPr>
+        <w:rFonts w:ascii="Symbol" w:hAnsi="Symbol" w:hint="default"/>
+      </w:rPr>
+    </w:lvl>
+    <w:lvl w:ilvl="4" w:tplc="04090003" w:tentative="1">
+      <w:start w:val="1"/>
+      <w:numFmt w:val="bullet"/>
+      <w:lvlText w:val="o"/>
+      <w:lvlJc w:val="left"/>
+      <w:pPr>
+        <w:ind w:left="4370" w:hanging="360"/>
+      </w:pPr>
+      <w:rPr>
+        <w:rFonts w:ascii="Courier New" w:hAnsi="Courier New" w:cs="Courier New" w:hint="default"/>
+      </w:rPr>
+    </w:lvl>
+    <w:lvl w:ilvl="5" w:tplc="04090005" w:tentative="1">
+      <w:start w:val="1"/>
+      <w:numFmt w:val="bullet"/>
+      <w:lvlText w:val=""/>
+      <w:lvlJc w:val="left"/>
+      <w:pPr>
+        <w:ind w:left="5090" w:hanging="360"/>
+      </w:pPr>
+      <w:rPr>
+        <w:rFonts w:ascii="Wingdings" w:hAnsi="Wingdings" w:hint="default"/>
+      </w:rPr>
+    </w:lvl>
+    <w:lvl w:ilvl="6" w:tplc="04090001" w:tentative="1">
+      <w:start w:val="1"/>
+      <w:numFmt w:val="bullet"/>
+      <w:lvlText w:val=""/>
+      <w:lvlJc w:val="left"/>
+      <w:pPr>
+        <w:ind w:left="5810" w:hanging="360"/>
+      </w:pPr>
+      <w:rPr>
+        <w:rFonts w:ascii="Symbol" w:hAnsi="Symbol" w:hint="default"/>
+      </w:rPr>
+    </w:lvl>
+    <w:lvl w:ilvl="7" w:tplc="04090003" w:tentative="1">
+      <w:start w:val="1"/>
+      <w:numFmt w:val="bullet"/>
+      <w:lvlText w:val="o"/>
+      <w:lvlJc w:val="left"/>
+      <w:pPr>
+        <w:ind w:left="6530" w:hanging="360"/>
+      </w:pPr>
+      <w:rPr>
+        <w:rFonts w:ascii="Courier New" w:hAnsi="Courier New" w:cs="Courier New" w:hint="default"/>
+      </w:rPr>
+    </w:lvl>
+    <w:lvl w:ilvl="8" w:tplc="04090005" w:tentative="1">
+      <w:start w:val="1"/>
+      <w:numFmt w:val="bullet"/>
+      <w:lvlText w:val=""/>
+      <w:lvlJc w:val="left"/>
+      <w:pPr>
+        <w:ind w:left="7250" w:hanging="360"/>
+      </w:pPr>
+      <w:rPr>
+        <w:rFonts w:ascii="Wingdings" w:hAnsi="Wingdings" w:hint="default"/>
+      </w:rPr>
+    </w:lvl>
+  </w:abstractNum>
+  <w:abstractNum w:abstractNumId="7">
+    <w:nsid w:val="471D72DA"/>
+    <w:multiLevelType w:val="hybridMultilevel"/>
+    <w:tmpl w:val="F4AE53B2"/>
+    <w:lvl w:ilvl="0" w:tplc="7C7E94F4">
+      <w:numFmt w:val="bullet"/>
+      <w:lvlText w:val="-"/>
+      <w:lvlJc w:val="left"/>
+      <w:pPr>
+        <w:ind w:left="720" w:hanging="360"/>
+      </w:pPr>
+      <w:rPr>
+        <w:rFonts w:ascii="Arial" w:eastAsiaTheme="minorHAnsi" w:hAnsi="Arial" w:cs="Arial" w:hint="default"/>
+      </w:rPr>
+    </w:lvl>
+    <w:lvl w:ilvl="1" w:tplc="04090003" w:tentative="1">
+      <w:start w:val="1"/>
+      <w:numFmt w:val="bullet"/>
+      <w:lvlText w:val="o"/>
+      <w:lvlJc w:val="left"/>
+      <w:pPr>
+        <w:ind w:left="1440" w:hanging="360"/>
+      </w:pPr>
+      <w:rPr>
+        <w:rFonts w:ascii="Courier New" w:hAnsi="Courier New" w:cs="Courier New" w:hint="default"/>
+      </w:rPr>
+    </w:lvl>
+    <w:lvl w:ilvl="2" w:tplc="04090005" w:tentative="1">
+      <w:start w:val="1"/>
+      <w:numFmt w:val="bullet"/>
+      <w:lvlText w:val=""/>
+      <w:lvlJc w:val="left"/>
+      <w:pPr>
+        <w:ind w:left="2160" w:hanging="360"/>
+      </w:pPr>
+      <w:rPr>
+        <w:rFonts w:ascii="Wingdings" w:hAnsi="Wingdings" w:hint="default"/>
+      </w:rPr>
+    </w:lvl>
+    <w:lvl w:ilvl="3" w:tplc="04090001" w:tentative="1">
+      <w:start w:val="1"/>
+      <w:numFmt w:val="bullet"/>
+      <w:lvlText w:val=""/>
+      <w:lvlJc w:val="left"/>
+      <w:pPr>
+        <w:ind w:left="2880" w:hanging="360"/>
+      </w:pPr>
+      <w:rPr>
+        <w:rFonts w:ascii="Symbol" w:hAnsi="Symbol" w:hint="default"/>
+      </w:rPr>
+    </w:lvl>
+    <w:lvl w:ilvl="4" w:tplc="04090003" w:tentative="1">
+      <w:start w:val="1"/>
+      <w:numFmt w:val="bullet"/>
+      <w:lvlText w:val="o"/>
+      <w:lvlJc w:val="left"/>
+      <w:pPr>
+        <w:ind w:left="3600" w:hanging="360"/>
+      </w:pPr>
+      <w:rPr>
+        <w:rFonts w:ascii="Courier New" w:hAnsi="Courier New" w:cs="Courier New" w:hint="default"/>
+      </w:rPr>
+    </w:lvl>
+    <w:lvl w:ilvl="5" w:tplc="04090005" w:tentative="1">
+      <w:start w:val="1"/>
+      <w:numFmt w:val="bullet"/>
+      <w:lvlText w:val=""/>
+      <w:lvlJc w:val="left"/>
+      <w:pPr>
+        <w:ind w:left="4320" w:hanging="360"/>
+      </w:pPr>
+      <w:rPr>
+        <w:rFonts w:ascii="Wingdings" w:hAnsi="Wingdings" w:hint="default"/>
+      </w:rPr>
+    </w:lvl>
+    <w:lvl w:ilvl="6" w:tplc="04090001" w:tentative="1">
+      <w:start w:val="1"/>
+      <w:numFmt w:val="bullet"/>
+      <w:lvlText w:val=""/>
+      <w:lvlJc w:val="left"/>
+      <w:pPr>
+        <w:ind w:left="5040" w:hanging="360"/>
+      </w:pPr>
+      <w:rPr>
+        <w:rFonts w:ascii="Symbol" w:hAnsi="Symbol" w:hint="default"/>
+      </w:rPr>
+    </w:lvl>
+    <w:lvl w:ilvl="7" w:tplc="04090003" w:tentative="1">
+      <w:start w:val="1"/>
+      <w:numFmt w:val="bullet"/>
+      <w:lvlText w:val="o"/>
+      <w:lvlJc w:val="left"/>
+      <w:pPr>
+        <w:ind w:left="5760" w:hanging="360"/>
+      </w:pPr>
+      <w:rPr>
+        <w:rFonts w:ascii="Courier New" w:hAnsi="Courier New" w:cs="Courier New" w:hint="default"/>
+      </w:rPr>
+    </w:lvl>
+    <w:lvl w:ilvl="8" w:tplc="04090005" w:tentative="1">
+      <w:start w:val="1"/>
+      <w:numFmt w:val="bullet"/>
+      <w:lvlText w:val=""/>
+      <w:lvlJc w:val="left"/>
+      <w:pPr>
+        <w:ind w:left="6480" w:hanging="360"/>
+      </w:pPr>
+      <w:rPr>
+        <w:rFonts w:ascii="Wingdings" w:hAnsi="Wingdings" w:hint="default"/>
+      </w:rPr>
+    </w:lvl>
+  </w:abstractNum>
+  <w:abstractNum w:abstractNumId="8">
+    <w:nsid w:val="5AF52350"/>
+    <w:multiLevelType w:val="hybridMultilevel"/>
+    <w:tmpl w:val="BCDE00FA"/>
+    <w:lvl w:ilvl="0" w:tplc="7C7E94F4">
+      <w:numFmt w:val="bullet"/>
+      <w:lvlText w:val="-"/>
+      <w:lvlJc w:val="left"/>
+      <w:pPr>
+        <w:ind w:left="720" w:hanging="360"/>
+      </w:pPr>
+      <w:rPr>
+        <w:rFonts w:ascii="Arial" w:eastAsiaTheme="minorHAnsi" w:hAnsi="Arial" w:cs="Arial" w:hint="default"/>
+      </w:rPr>
+    </w:lvl>
+    <w:lvl w:ilvl="1" w:tplc="04090003" w:tentative="1">
+      <w:start w:val="1"/>
+      <w:numFmt w:val="bullet"/>
+      <w:lvlText w:val="o"/>
+      <w:lvlJc w:val="left"/>
+      <w:pPr>
+        <w:ind w:left="1440" w:hanging="360"/>
+      </w:pPr>
+      <w:rPr>
+        <w:rFonts w:ascii="Courier New" w:hAnsi="Courier New" w:cs="Courier New" w:hint="default"/>
+      </w:rPr>
+    </w:lvl>
+    <w:lvl w:ilvl="2" w:tplc="04090005" w:tentative="1">
+      <w:start w:val="1"/>
+      <w:numFmt w:val="bullet"/>
+      <w:lvlText w:val=""/>
+      <w:lvlJc w:val="left"/>
+      <w:pPr>
+        <w:ind w:left="2160" w:hanging="360"/>
+      </w:pPr>
+      <w:rPr>
+        <w:rFonts w:ascii="Wingdings" w:hAnsi="Wingdings" w:hint="default"/>
+      </w:rPr>
+    </w:lvl>
+    <w:lvl w:ilvl="3" w:tplc="04090001" w:tentative="1">
+      <w:start w:val="1"/>
+      <w:numFmt w:val="bullet"/>
+      <w:lvlText w:val=""/>
+      <w:lvlJc w:val="left"/>
+      <w:pPr>
+        <w:ind w:left="2880" w:hanging="360"/>
+      </w:pPr>
+      <w:rPr>
+        <w:rFonts w:ascii="Symbol" w:hAnsi="Symbol" w:hint="default"/>
+      </w:rPr>
+    </w:lvl>
+    <w:lvl w:ilvl="4" w:tplc="04090003" w:tentative="1">
+      <w:start w:val="1"/>
+      <w:numFmt w:val="bullet"/>
+      <w:lvlText w:val="o"/>
+      <w:lvlJc w:val="left"/>
+      <w:pPr>
+        <w:ind w:left="3600" w:hanging="360"/>
+      </w:pPr>
+      <w:rPr>
+        <w:rFonts w:ascii="Courier New" w:hAnsi="Courier New" w:cs="Courier New" w:hint="default"/>
+      </w:rPr>
+    </w:lvl>
+    <w:lvl w:ilvl="5" w:tplc="04090005" w:tentative="1">
+      <w:start w:val="1"/>
+      <w:numFmt w:val="bullet"/>
+      <w:lvlText w:val=""/>
+      <w:lvlJc w:val="left"/>
+      <w:pPr>
+        <w:ind w:left="4320" w:hanging="360"/>
+      </w:pPr>
+      <w:rPr>
+        <w:rFonts w:ascii="Wingdings" w:hAnsi="Wingdings" w:hint="default"/>
+      </w:rPr>
+    </w:lvl>
+    <w:lvl w:ilvl="6" w:tplc="04090001" w:tentative="1">
+      <w:start w:val="1"/>
+      <w:numFmt w:val="bullet"/>
+      <w:lvlText w:val=""/>
+      <w:lvlJc w:val="left"/>
+      <w:pPr>
+        <w:ind w:left="5040" w:hanging="360"/>
+      </w:pPr>
+      <w:rPr>
+        <w:rFonts w:ascii="Symbol" w:hAnsi="Symbol" w:hint="default"/>
+      </w:rPr>
+    </w:lvl>
+    <w:lvl w:ilvl="7" w:tplc="04090003" w:tentative="1">
+      <w:start w:val="1"/>
+      <w:numFmt w:val="bullet"/>
+      <w:lvlText w:val="o"/>
+      <w:lvlJc w:val="left"/>
+      <w:pPr>
+        <w:ind w:left="5760" w:hanging="360"/>
+      </w:pPr>
+      <w:rPr>
+        <w:rFonts w:ascii="Courier New" w:hAnsi="Courier New" w:cs="Courier New" w:hint="default"/>
+      </w:rPr>
+    </w:lvl>
+    <w:lvl w:ilvl="8" w:tplc="04090005" w:tentative="1">
+      <w:start w:val="1"/>
+      <w:numFmt w:val="bullet"/>
+      <w:lvlText w:val=""/>
+      <w:lvlJc w:val="left"/>
+      <w:pPr>
+        <w:ind w:left="6480" w:hanging="360"/>
+      </w:pPr>
+      <w:rPr>
+        <w:rFonts w:ascii="Wingdings" w:hAnsi="Wingdings" w:hint="default"/>
+      </w:rPr>
+    </w:lvl>
+  </w:abstractNum>
+  <w:abstractNum w:abstractNumId="9">
+    <w:nsid w:val="64C806EB"/>
+    <w:multiLevelType w:val="hybridMultilevel"/>
+    <w:tmpl w:val="BF326178"/>
+    <w:lvl w:ilvl="0" w:tplc="7C7E94F4">
+      <w:numFmt w:val="bullet"/>
+      <w:lvlText w:val="-"/>
+      <w:lvlJc w:val="left"/>
+      <w:pPr>
+        <w:ind w:left="720" w:hanging="360"/>
+      </w:pPr>
+      <w:rPr>
+        <w:rFonts w:ascii="Arial" w:eastAsiaTheme="minorHAnsi" w:hAnsi="Arial" w:cs="Arial" w:hint="default"/>
+      </w:rPr>
+    </w:lvl>
+    <w:lvl w:ilvl="1" w:tplc="04090003" w:tentative="1">
+      <w:start w:val="1"/>
+      <w:numFmt w:val="bullet"/>
+      <w:lvlText w:val="o"/>
+      <w:lvlJc w:val="left"/>
+      <w:pPr>
+        <w:ind w:left="1440" w:hanging="360"/>
+      </w:pPr>
+      <w:rPr>
+        <w:rFonts w:ascii="Courier New" w:hAnsi="Courier New" w:cs="Courier New" w:hint="default"/>
+      </w:rPr>
+    </w:lvl>
+    <w:lvl w:ilvl="2" w:tplc="04090005" w:tentative="1">
+      <w:start w:val="1"/>
+      <w:numFmt w:val="bullet"/>
+      <w:lvlText w:val=""/>
+      <w:lvlJc w:val="left"/>
+      <w:pPr>
+        <w:ind w:left="2160" w:hanging="360"/>
+      </w:pPr>
+      <w:rPr>
+        <w:rFonts w:ascii="Wingdings" w:hAnsi="Wingdings" w:hint="default"/>
+      </w:rPr>
+    </w:lvl>
+    <w:lvl w:ilvl="3" w:tplc="04090001" w:tentative="1">
+      <w:start w:val="1"/>
+      <w:numFmt w:val="bullet"/>
+      <w:lvlText w:val=""/>
+      <w:lvlJc w:val="left"/>
+      <w:pPr>
+        <w:ind w:left="2880" w:hanging="360"/>
+      </w:pPr>
+      <w:rPr>
+        <w:rFonts w:ascii="Symbol" w:hAnsi="Symbol" w:hint="default"/>
+      </w:rPr>
+    </w:lvl>
+    <w:lvl w:ilvl="4" w:tplc="04090003" w:tentative="1">
+      <w:start w:val="1"/>
+      <w:numFmt w:val="bullet"/>
+      <w:lvlText w:val="o"/>
+      <w:lvlJc w:val="left"/>
+      <w:pPr>
+        <w:ind w:left="3600" w:hanging="360"/>
+      </w:pPr>
+      <w:rPr>
+        <w:rFonts w:ascii="Courier New" w:hAnsi="Courier New" w:cs="Courier New" w:hint="default"/>
+      </w:rPr>
+    </w:lvl>
+    <w:lvl w:ilvl="5" w:tplc="04090005" w:tentative="1">
+      <w:start w:val="1"/>
+      <w:numFmt w:val="bullet"/>
+      <w:lvlText w:val=""/>
+      <w:lvlJc w:val="left"/>
+      <w:pPr>
+        <w:ind w:left="4320" w:hanging="360"/>
+      </w:pPr>
+      <w:rPr>
+        <w:rFonts w:ascii="Wingdings" w:hAnsi="Wingdings" w:hint="default"/>
+      </w:rPr>
+    </w:lvl>
+    <w:lvl w:ilvl="6" w:tplc="04090001" w:tentative="1">
+      <w:start w:val="1"/>
+      <w:numFmt w:val="bullet"/>
+      <w:lvlText w:val=""/>
+      <w:lvlJc w:val="left"/>
+      <w:pPr>
+        <w:ind w:left="5040" w:hanging="360"/>
+      </w:pPr>
+      <w:rPr>
+        <w:rFonts w:ascii="Symbol" w:hAnsi="Symbol" w:hint="default"/>
+      </w:rPr>
+    </w:lvl>
+    <w:lvl w:ilvl="7" w:tplc="04090003" w:tentative="1">
+      <w:start w:val="1"/>
+      <w:numFmt w:val="bullet"/>
+      <w:lvlText w:val="o"/>
+      <w:lvlJc w:val="left"/>
+      <w:pPr>
+        <w:ind w:left="5760" w:hanging="360"/>
+      </w:pPr>
+      <w:rPr>
+        <w:rFonts w:ascii="Courier New" w:hAnsi="Courier New" w:cs="Courier New" w:hint="default"/>
+      </w:rPr>
+    </w:lvl>
+    <w:lvl w:ilvl="8" w:tplc="04090005" w:tentative="1">
+      <w:start w:val="1"/>
+      <w:numFmt w:val="bullet"/>
+      <w:lvlText w:val=""/>
+      <w:lvlJc w:val="left"/>
+      <w:pPr>
+        <w:ind w:left="6480" w:hanging="360"/>
+      </w:pPr>
+      <w:rPr>
+        <w:rFonts w:ascii="Wingdings" w:hAnsi="Wingdings" w:hint="default"/>
+      </w:rPr>
+    </w:lvl>
+  </w:abstractNum>
+  <w:abstractNum w:abstractNumId="10">
+    <w:nsid w:val="6FA31F56"/>
+    <w:multiLevelType w:val="hybridMultilevel"/>
+    <w:tmpl w:val="C26C3DE6"/>
+    <w:lvl w:ilvl="0" w:tplc="7C7E94F4">
+      <w:numFmt w:val="bullet"/>
+      <w:lvlText w:val="-"/>
+      <w:lvlJc w:val="left"/>
+      <w:pPr>
+        <w:ind w:left="1080" w:hanging="360"/>
+      </w:pPr>
+      <w:rPr>
+        <w:rFonts w:ascii="Arial" w:eastAsiaTheme="minorHAnsi" w:hAnsi="Arial" w:cs="Arial" w:hint="default"/>
+      </w:rPr>
+    </w:lvl>
+    <w:lvl w:ilvl="1" w:tplc="04090003" w:tentative="1">
+      <w:start w:val="1"/>
+      <w:numFmt w:val="bullet"/>
+      <w:lvlText w:val="o"/>
+      <w:lvlJc w:val="left"/>
+      <w:pPr>
+        <w:ind w:left="1800" w:hanging="360"/>
+      </w:pPr>
+      <w:rPr>
+        <w:rFonts w:ascii="Courier New" w:hAnsi="Courier New" w:cs="Courier New" w:hint="default"/>
+      </w:rPr>
+    </w:lvl>
+    <w:lvl w:ilvl="2" w:tplc="04090005" w:tentative="1">
+      <w:start w:val="1"/>
+      <w:numFmt w:val="bullet"/>
+      <w:lvlText w:val=""/>
+      <w:lvlJc w:val="left"/>
+      <w:pPr>
+        <w:ind w:left="2520" w:hanging="360"/>
+      </w:pPr>
+      <w:rPr>
+        <w:rFonts w:ascii="Wingdings" w:hAnsi="Wingdings" w:hint="default"/>
+      </w:rPr>
+    </w:lvl>
+    <w:lvl w:ilvl="3" w:tplc="04090001" w:tentative="1">
+      <w:start w:val="1"/>
+      <w:numFmt w:val="bullet"/>
+      <w:lvlText w:val=""/>
+      <w:lvlJc w:val="left"/>
+      <w:pPr>
+        <w:ind w:left="3240" w:hanging="360"/>
+      </w:pPr>
+      <w:rPr>
+        <w:rFonts w:ascii="Symbol" w:hAnsi="Symbol" w:hint="default"/>
+      </w:rPr>
+    </w:lvl>
+    <w:lvl w:ilvl="4" w:tplc="04090003" w:tentative="1">
+      <w:start w:val="1"/>
+      <w:numFmt w:val="bullet"/>
+      <w:lvlText w:val="o"/>
+      <w:lvlJc w:val="left"/>
+      <w:pPr>
+        <w:ind w:left="3960" w:hanging="360"/>
+      </w:pPr>
+      <w:rPr>
+        <w:rFonts w:ascii="Courier New" w:hAnsi="Courier New" w:cs="Courier New" w:hint="default"/>
+      </w:rPr>
+    </w:lvl>
+    <w:lvl w:ilvl="5" w:tplc="04090005" w:tentative="1">
+      <w:start w:val="1"/>
+      <w:numFmt w:val="bullet"/>
+      <w:lvlText w:val=""/>
+      <w:lvlJc w:val="left"/>
+      <w:pPr>
+        <w:ind w:left="4680" w:hanging="360"/>
+      </w:pPr>
+      <w:rPr>
+        <w:rFonts w:ascii="Wingdings" w:hAnsi="Wingdings" w:hint="default"/>
+      </w:rPr>
+    </w:lvl>
+    <w:lvl w:ilvl="6" w:tplc="04090001" w:tentative="1">
+      <w:start w:val="1"/>
+      <w:numFmt w:val="bullet"/>
+      <w:lvlText w:val=""/>
+      <w:lvlJc w:val="left"/>
+      <w:pPr>
+        <w:ind w:left="5400" w:hanging="360"/>
+      </w:pPr>
+      <w:rPr>
+        <w:rFonts w:ascii="Symbol" w:hAnsi="Symbol" w:hint="default"/>
+      </w:rPr>
+    </w:lvl>
+    <w:lvl w:ilvl="7" w:tplc="04090003" w:tentative="1">
+      <w:start w:val="1"/>
+      <w:numFmt w:val="bullet"/>
+      <w:lvlText w:val="o"/>
+      <w:lvlJc w:val="left"/>
+      <w:pPr>
+        <w:ind w:left="6120" w:hanging="360"/>
+      </w:pPr>
+      <w:rPr>
+        <w:rFonts w:ascii="Courier New" w:hAnsi="Courier New" w:cs="Courier New" w:hint="default"/>
+      </w:rPr>
+    </w:lvl>
+    <w:lvl w:ilvl="8" w:tplc="04090005" w:tentative="1">
+      <w:start w:val="1"/>
+      <w:numFmt w:val="bullet"/>
+      <w:lvlText w:val=""/>
+      <w:lvlJc w:val="left"/>
+      <w:pPr>
+        <w:ind w:left="6840" w:hanging="360"/>
+      </w:pPr>
+      <w:rPr>
+        <w:rFonts w:ascii="Wingdings" w:hAnsi="Wingdings" w:hint="default"/>
+      </w:rPr>
+    </w:lvl>
+  </w:abstractNum>
+  <w:abstractNum w:abstractNumId="11">
+    <w:nsid w:val="7DB13881"/>
+    <w:multiLevelType w:val="hybridMultilevel"/>
+    <w:tmpl w:val="5D06108A"/>
+    <w:lvl w:ilvl="0" w:tplc="B7C46A32">
+      <w:numFmt w:val="bullet"/>
+      <w:lvlText w:val="﷒"/>
+      <w:lvlJc w:val="left"/>
+      <w:pPr>
+        <w:ind w:left="1068" w:hanging="360"/>
+      </w:pPr>
+      <w:rPr>
+        <w:rFonts w:ascii="Arial" w:eastAsiaTheme="minorHAnsi" w:hAnsi="Arial" w:cs="Arial" w:hint="default"/>
+      </w:rPr>
+    </w:lvl>
+    <w:lvl w:ilvl="1" w:tplc="04090003" w:tentative="1">
+      <w:start w:val="1"/>
+      <w:numFmt w:val="bullet"/>
+      <w:lvlText w:val="o"/>
+      <w:lvlJc w:val="left"/>
+      <w:pPr>
+        <w:ind w:left="1788" w:hanging="360"/>
+      </w:pPr>
+      <w:rPr>
+        <w:rFonts w:ascii="Courier New" w:hAnsi="Courier New" w:cs="Courier New" w:hint="default"/>
+      </w:rPr>
+    </w:lvl>
+    <w:lvl w:ilvl="2" w:tplc="04090005" w:tentative="1">
+      <w:start w:val="1"/>
+      <w:numFmt w:val="bullet"/>
+      <w:lvlText w:val=""/>
+      <w:lvlJc w:val="left"/>
+      <w:pPr>
+        <w:ind w:left="2508" w:hanging="360"/>
+      </w:pPr>
+      <w:rPr>
+        <w:rFonts w:ascii="Wingdings" w:hAnsi="Wingdings" w:hint="default"/>
+      </w:rPr>
+    </w:lvl>
+    <w:lvl w:ilvl="3" w:tplc="04090001" w:tentative="1">
+      <w:start w:val="1"/>
+      <w:numFmt w:val="bullet"/>
+      <w:lvlText w:val=""/>
+      <w:lvlJc w:val="left"/>
+      <w:pPr>
+        <w:ind w:left="3228" w:hanging="360"/>
+      </w:pPr>
+      <w:rPr>
+        <w:rFonts w:ascii="Symbol" w:hAnsi="Symbol" w:hint="default"/>
+      </w:rPr>
+    </w:lvl>
+    <w:lvl w:ilvl="4" w:tplc="04090003" w:tentative="1">
+      <w:start w:val="1"/>
+      <w:numFmt w:val="bullet"/>
+      <w:lvlText w:val="o"/>
+      <w:lvlJc w:val="left"/>
+      <w:pPr>
+        <w:ind w:left="3948" w:hanging="360"/>
+      </w:pPr>
+      <w:rPr>
+        <w:rFonts w:ascii="Courier New" w:hAnsi="Courier New" w:cs="Courier New" w:hint="default"/>
+      </w:rPr>
+    </w:lvl>
+    <w:lvl w:ilvl="5" w:tplc="04090005" w:tentative="1">
+      <w:start w:val="1"/>
+      <w:numFmt w:val="bullet"/>
+      <w:lvlText w:val=""/>
+      <w:lvlJc w:val="left"/>
+      <w:pPr>
+        <w:ind w:left="4668" w:hanging="360"/>
+      </w:pPr>
+      <w:rPr>
+        <w:rFonts w:ascii="Wingdings" w:hAnsi="Wingdings" w:hint="default"/>
+      </w:rPr>
+    </w:lvl>
+    <w:lvl w:ilvl="6" w:tplc="04090001" w:tentative="1">
+      <w:start w:val="1"/>
+      <w:numFmt w:val="bullet"/>
+      <w:lvlText w:val=""/>
+      <w:lvlJc w:val="left"/>
+      <w:pPr>
+        <w:ind w:left="5388" w:hanging="360"/>
+      </w:pPr>
+      <w:rPr>
+        <w:rFonts w:ascii="Symbol" w:hAnsi="Symbol" w:hint="default"/>
+      </w:rPr>
+    </w:lvl>
+    <w:lvl w:ilvl="7" w:tplc="04090003" w:tentative="1">
+      <w:start w:val="1"/>
+      <w:numFmt w:val="bullet"/>
+      <w:lvlText w:val="o"/>
+      <w:lvlJc w:val="left"/>
+      <w:pPr>
+        <w:ind w:left="6108" w:hanging="360"/>
+      </w:pPr>
+      <w:rPr>
+        <w:rFonts w:ascii="Courier New" w:hAnsi="Courier New" w:cs="Courier New" w:hint="default"/>
+      </w:rPr>
+    </w:lvl>
+    <w:lvl w:ilvl="8" w:tplc="04090005" w:tentative="1">
+      <w:start w:val="1"/>
+      <w:numFmt w:val="bullet"/>
+      <w:lvlText w:val=""/>
+      <w:lvlJc w:val="left"/>
+      <w:pPr>
+        <w:ind w:left="6828" w:hanging="360"/>
+      </w:pPr>
+      <w:rPr>
+        <w:rFonts w:ascii="Wingdings" w:hAnsi="Wingdings" w:hint="default"/>
+      </w:rPr>
+    </w:lvl>
+  </w:abstractNum>
   <w:num w:numId="1">
+    <w:abstractNumId w:val="2"/>
+  </w:num>
+  <w:num w:numId="2">
+    <w:abstractNumId w:val="9"/>
+  </w:num>
+  <w:num w:numId="3">
+    <w:abstractNumId w:val="11"/>
+  </w:num>
+  <w:num w:numId="4">
+    <w:abstractNumId w:val="6"/>
+  </w:num>
+  <w:num w:numId="5">
+    <w:abstractNumId w:val="5"/>
+  </w:num>
+  <w:num w:numId="6">
+    <w:abstractNumId w:val="8"/>
+  </w:num>
+  <w:num w:numId="7">
     <w:abstractNumId w:val="0"/>
+  </w:num>
+  <w:num w:numId="8">
+    <w:abstractNumId w:val="10"/>
+  </w:num>
+  <w:num w:numId="9">
+    <w:abstractNumId w:val="4"/>
+  </w:num>
+  <w:num w:numId="10">
+    <w:abstractNumId w:val="3"/>
+  </w:num>
+  <w:num w:numId="11">
+    <w:abstractNumId w:val="7"/>
+  </w:num>
+  <w:num w:numId="12">
+    <w:abstractNumId w:val="1"/>
   </w:num>
 </w:numbering>
 </file>
@@ -395,7 +2393,7 @@
     </w:rPrDefault>
     <w:pPrDefault/>
   </w:docDefaults>
-  <w:latentStyles w:defLockedState="0" w:defUIPriority="99" w:defSemiHidden="0" w:defUnhideWhenUsed="0" w:defQFormat="0" w:count="371">
+  <w:latentStyles w:defLockedState="0" w:defUIPriority="99" w:defSemiHidden="0" w:defUnhideWhenUsed="0" w:defQFormat="0" w:count="380">
     <w:lsdException w:name="Normal" w:uiPriority="0" w:qFormat="1"/>
     <w:lsdException w:name="heading 1" w:uiPriority="9" w:qFormat="1"/>
     <w:lsdException w:name="heading 2" w:semiHidden="1" w:uiPriority="9" w:unhideWhenUsed="1" w:qFormat="1"/>
@@ -768,7 +2766,7 @@
     <w:lsdException w:name="List Table 6 Colorful Accent 6" w:uiPriority="51"/>
     <w:lsdException w:name="List Table 7 Colorful Accent 6" w:uiPriority="52"/>
   </w:latentStyles>
-  <w:style w:type="paragraph" w:default="1" w:styleId="Standard">
+  <w:style w:type="paragraph" w:default="1" w:styleId="Normal">
     <w:name w:val="Normal"/>
     <w:qFormat/>
     <w:rsid w:val="008266F4"/>
@@ -776,13 +2774,12 @@
       <w:rFonts w:ascii="Arial" w:hAnsi="Arial"/>
     </w:rPr>
   </w:style>
-  <w:style w:type="character" w:default="1" w:styleId="Absatz-Standardschriftart">
+  <w:style w:type="character" w:default="1" w:styleId="DefaultParagraphFont">
     <w:name w:val="Default Paragraph Font"/>
     <w:uiPriority w:val="1"/>
-    <w:semiHidden/>
     <w:unhideWhenUsed/>
   </w:style>
-  <w:style w:type="table" w:default="1" w:styleId="NormaleTabelle">
+  <w:style w:type="table" w:default="1" w:styleId="TableNormal">
     <w:name w:val="Normal Table"/>
     <w:uiPriority w:val="99"/>
     <w:semiHidden/>
@@ -797,15 +2794,15 @@
       </w:tblCellMar>
     </w:tblPr>
   </w:style>
-  <w:style w:type="numbering" w:default="1" w:styleId="KeineListe">
+  <w:style w:type="numbering" w:default="1" w:styleId="NoList">
     <w:name w:val="No List"/>
     <w:uiPriority w:val="99"/>
     <w:semiHidden/>
     <w:unhideWhenUsed/>
   </w:style>
-  <w:style w:type="paragraph" w:styleId="Listenabsatz">
+  <w:style w:type="paragraph" w:styleId="ListParagraph">
     <w:name w:val="List Paragraph"/>
-    <w:basedOn w:val="Standard"/>
+    <w:basedOn w:val="Normal"/>
     <w:uiPriority w:val="34"/>
     <w:qFormat/>
     <w:rsid w:val="003C6D95"/>

</xml_diff>